<commit_message>
Documentación Guías de Usuario
</commit_message>
<xml_diff>
--- a/PPAFE/16 GUIAS DE USUARIO/GuiaUsuario-ParticipacionesFederales-Acuerdos.docx
+++ b/PPAFE/16 GUIAS DE USUARIO/GuiaUsuario-ParticipacionesFederales-Acuerdos.docx
@@ -120,7 +120,17 @@
                 <w:sz w:val="24"/>
                 <w:szCs w:val="24"/>
               </w:rPr>
-              <w:t>Área Administrativa de Participaciones Federales - Acuerdos</w:t>
+              <w:t xml:space="preserve">Área Administrativa de </w:t>
+            </w:r>
+            <w:r>
+              <w:rPr>
+                <w:rFonts w:ascii="Arial" w:hAnsi="Arial" w:cs="Arial"/>
+                <w:b/>
+                <w:bCs/>
+                <w:sz w:val="24"/>
+                <w:szCs w:val="24"/>
+              </w:rPr>
+              <w:t>Participaciones Federales - Acuerdos</w:t>
             </w:r>
           </w:p>
         </w:tc>
@@ -574,13 +584,22 @@
           <w:r>
             <w:fldChar w:fldCharType="separate"/>
           </w:r>
-          <w:hyperlink w:anchor="_Toc192839877" w:history="1">
+          <w:hyperlink w:anchor="_Toc198203280" w:history="1">
             <w:r>
               <w:rPr>
                 <w:rStyle w:val="Hyperlink"/>
-                <w:noProof/>
-              </w:rPr>
-              <w:t>Alta de Distribuciones Solicitadas Montos</w:t>
+                <w:b/>
+                <w:bCs/>
+                <w:noProof/>
+              </w:rPr>
+              <w:t>Usuario Capturador</w:t>
+            </w:r>
+            <w:r>
+              <w:rPr>
+                <w:rStyle w:val="Hyperlink"/>
+                <w:noProof/>
+              </w:rPr>
+              <w:t>: Participaciones Federales - Alta de Acuerdos</w:t>
             </w:r>
             <w:r>
               <w:rPr>
@@ -601,7 +620,7 @@
                 <w:noProof/>
                 <w:webHidden/>
               </w:rPr>
-              <w:instrText xml:space="preserve"> PAGEREF _Toc192839877 \h </w:instrText>
+              <w:instrText xml:space="preserve"> PAGEREF _Toc198203280 \h </w:instrText>
             </w:r>
             <w:r>
               <w:rPr>
@@ -648,13 +667,13 @@
               <w14:ligatures w14:val="standardContextual"/>
             </w:rPr>
           </w:pPr>
-          <w:hyperlink w:anchor="_Toc192839878" w:history="1">
+          <w:hyperlink w:anchor="_Toc198203281" w:history="1">
             <w:r>
               <w:rPr>
                 <w:rStyle w:val="Hyperlink"/>
                 <w:noProof/>
               </w:rPr>
-              <w:t>Menú para entrar al sistema</w:t>
+              <w:t>Entrada al Sistema – Selección Portal de Participaciones y Aportaciones Federales y Estatales</w:t>
             </w:r>
             <w:r>
               <w:rPr>
@@ -675,7 +694,7 @@
                 <w:noProof/>
                 <w:webHidden/>
               </w:rPr>
-              <w:instrText xml:space="preserve"> PAGEREF _Toc192839878 \h </w:instrText>
+              <w:instrText xml:space="preserve"> PAGEREF _Toc198203281 \h </w:instrText>
             </w:r>
             <w:r>
               <w:rPr>
@@ -722,7 +741,7 @@
               <w14:ligatures w14:val="standardContextual"/>
             </w:rPr>
           </w:pPr>
-          <w:hyperlink w:anchor="_Toc192839879" w:history="1">
+          <w:hyperlink w:anchor="_Toc198203282" w:history="1">
             <w:r>
               <w:rPr>
                 <w:rStyle w:val="Hyperlink"/>
@@ -749,7 +768,7 @@
                 <w:noProof/>
                 <w:webHidden/>
               </w:rPr>
-              <w:instrText xml:space="preserve"> PAGEREF _Toc192839879 \h </w:instrText>
+              <w:instrText xml:space="preserve"> PAGEREF _Toc198203282 \h </w:instrText>
             </w:r>
             <w:r>
               <w:rPr>
@@ -796,13 +815,13 @@
               <w14:ligatures w14:val="standardContextual"/>
             </w:rPr>
           </w:pPr>
-          <w:hyperlink w:anchor="_Toc192839880" w:history="1">
+          <w:hyperlink w:anchor="_Toc198203283" w:history="1">
             <w:r>
               <w:rPr>
                 <w:rStyle w:val="Hyperlink"/>
                 <w:noProof/>
               </w:rPr>
-              <w:t>Inicio del proceso de petición de datos de la distribución solicitada</w:t>
+              <w:t>Usuario Capturador: Proceso de Registro de Participaciones Federales - Acuerdos</w:t>
             </w:r>
             <w:r>
               <w:rPr>
@@ -823,7 +842,7 @@
                 <w:noProof/>
                 <w:webHidden/>
               </w:rPr>
-              <w:instrText xml:space="preserve"> PAGEREF _Toc192839880 \h </w:instrText>
+              <w:instrText xml:space="preserve"> PAGEREF _Toc198203283 \h </w:instrText>
             </w:r>
             <w:r>
               <w:rPr>
@@ -870,13 +889,13 @@
               <w14:ligatures w14:val="standardContextual"/>
             </w:rPr>
           </w:pPr>
-          <w:hyperlink w:anchor="_Toc192839881" w:history="1">
+          <w:hyperlink w:anchor="_Toc198203284" w:history="1">
             <w:r>
               <w:rPr>
                 <w:rStyle w:val="Hyperlink"/>
                 <w:noProof/>
               </w:rPr>
-              <w:t>Vista Para El Usuario Encargada De Revisar Que El Documento Sea El Correcto.</w:t>
+              <w:t>Usuario Revisor: Proceso de Revisión de Participaciones Federales - Acuerdos</w:t>
             </w:r>
             <w:r>
               <w:rPr>
@@ -897,7 +916,7 @@
                 <w:noProof/>
                 <w:webHidden/>
               </w:rPr>
-              <w:instrText xml:space="preserve"> PAGEREF _Toc192839881 \h </w:instrText>
+              <w:instrText xml:space="preserve"> PAGEREF _Toc198203284 \h </w:instrText>
             </w:r>
             <w:r>
               <w:rPr>
@@ -917,7 +936,7 @@
                 <w:noProof/>
                 <w:webHidden/>
               </w:rPr>
-              <w:t>8</w:t>
+              <w:t>9</w:t>
             </w:r>
             <w:r>
               <w:rPr>
@@ -944,13 +963,13 @@
               <w14:ligatures w14:val="standardContextual"/>
             </w:rPr>
           </w:pPr>
-          <w:hyperlink w:anchor="_Toc192839882" w:history="1">
+          <w:hyperlink w:anchor="_Toc198203285" w:history="1">
             <w:r>
               <w:rPr>
                 <w:rStyle w:val="Hyperlink"/>
                 <w:noProof/>
               </w:rPr>
-              <w:t>Vista Para El Usuario Encargada De Validar Que Los Datos Sean Correctos y Publicarlos</w:t>
+              <w:t>Usuario Validador: Proceso de Publicación de Participaciones Federales - Acuerdos</w:t>
             </w:r>
             <w:r>
               <w:rPr>
@@ -971,7 +990,7 @@
                 <w:noProof/>
                 <w:webHidden/>
               </w:rPr>
-              <w:instrText xml:space="preserve"> PAGEREF _Toc192839882 \h </w:instrText>
+              <w:instrText xml:space="preserve"> PAGEREF _Toc198203285 \h </w:instrText>
             </w:r>
             <w:r>
               <w:rPr>
@@ -991,7 +1010,7 @@
                 <w:noProof/>
                 <w:webHidden/>
               </w:rPr>
-              <w:t>11</w:t>
+              <w:t>13</w:t>
             </w:r>
             <w:r>
               <w:rPr>
@@ -1032,34 +1051,51 @@
         <w:pStyle w:val="Heading1"/>
       </w:pPr>
       <w:bookmarkStart w:id="0" w:name="_Toc192839913"/>
+      <w:bookmarkStart w:id="1" w:name="_Toc198203280"/>
       <w:r>
+        <w:rPr>
+          <w:b/>
+          <w:bCs/>
+        </w:rPr>
         <w:lastRenderedPageBreak/>
-        <w:t xml:space="preserve">Como Usuario Capturador: </w:t>
+        <w:t>Usuario Capturador</w:t>
+      </w:r>
+      <w:r>
+        <w:t xml:space="preserve">: </w:t>
+      </w:r>
+      <w:r>
+        <w:t>Participaciones Federales</w:t>
+      </w:r>
+      <w:r>
+        <w:t xml:space="preserve"> </w:t>
+      </w:r>
+      <w:r>
+        <w:t xml:space="preserve">- </w:t>
       </w:r>
       <w:r>
         <w:t>Alta de</w:t>
       </w:r>
       <w:r>
-        <w:t xml:space="preserve"> Acuerdos de las Participaciones Federales</w:t>
+        <w:t xml:space="preserve"> Acuerdos</w:t>
       </w:r>
       <w:bookmarkEnd w:id="0"/>
+      <w:bookmarkEnd w:id="1"/>
     </w:p>
     <w:p/>
     <w:p>
       <w:pPr>
         <w:pStyle w:val="Heading2"/>
       </w:pPr>
-      <w:bookmarkStart w:id="1" w:name="_Toc192839878"/>
+      <w:bookmarkStart w:id="2" w:name="_Toc192839914"/>
+      <w:bookmarkStart w:id="3" w:name="_Toc198203281"/>
       <w:r>
-        <w:t xml:space="preserve">Menú para </w:t>
+        <w:t>Entrada al Sistema</w:t>
       </w:r>
+      <w:bookmarkEnd w:id="2"/>
       <w:r>
-        <w:t>entrar al sistem</w:t>
+        <w:t xml:space="preserve"> – Selección Portal de Participaciones y Aportaciones Federales y Estatales</w:t>
       </w:r>
-      <w:r>
-        <w:t>a</w:t>
-      </w:r>
-      <w:bookmarkEnd w:id="1"/>
+      <w:bookmarkEnd w:id="3"/>
     </w:p>
     <w:tbl>
       <w:tblPr>
@@ -1262,7 +1298,7 @@
                   <v:path o:extrusionok="f" gradientshapeok="t" o:connecttype="rect"/>
                   <o:lock v:ext="edit" aspectratio="t"/>
                 </v:shapetype>
-                <v:shape id="_x0000_i1025" type="#_x0000_t75" alt="" style="width:428.05pt;height:223.45pt;mso-width-percent:0;mso-height-percent:0;mso-width-percent:0;mso-height-percent:0">
+                <v:shape id="_x0000_i1025" type="#_x0000_t75" alt="" style="width:427.9pt;height:223.1pt;mso-width-percent:0;mso-height-percent:0;mso-width-percent:0;mso-height-percent:0">
                   <v:imagedata r:id="rId9" o:title="loggin"/>
                 </v:shape>
               </w:pict>
@@ -1483,12 +1519,12 @@
       <w:pPr>
         <w:pStyle w:val="Heading2"/>
       </w:pPr>
-      <w:bookmarkStart w:id="2" w:name="_Toc192839879"/>
+      <w:bookmarkStart w:id="4" w:name="_Toc198203282"/>
       <w:r>
         <w:lastRenderedPageBreak/>
         <w:t>Vista de las aplicaciones asignadas</w:t>
       </w:r>
-      <w:bookmarkEnd w:id="2"/>
+      <w:bookmarkEnd w:id="4"/>
     </w:p>
     <w:tbl>
       <w:tblPr>
@@ -1859,35 +1895,33 @@
     <w:p>
       <w:pPr>
         <w:pStyle w:val="Heading2"/>
-        <w:rPr>
-          <w:sz w:val="24"/>
-          <w:szCs w:val="24"/>
-        </w:rPr>
-      </w:pPr>
-      <w:bookmarkStart w:id="3" w:name="_Toc192839916"/>
+      </w:pPr>
+      <w:bookmarkStart w:id="5" w:name="_Toc192839916"/>
+      <w:bookmarkStart w:id="6" w:name="_Toc198203283"/>
       <w:r>
-        <w:rPr>
-          <w:sz w:val="24"/>
-          <w:szCs w:val="24"/>
-        </w:rPr>
         <w:lastRenderedPageBreak/>
-        <w:t xml:space="preserve">Proceso de Solicitud de Participaciones Federales, sub-menú </w:t>
+        <w:t>Usuario Capturador</w:t>
       </w:r>
       <w:r>
-        <w:rPr>
-          <w:sz w:val="24"/>
-          <w:szCs w:val="24"/>
-        </w:rPr>
+        <w:t>:</w:t>
+      </w:r>
+      <w:r>
+        <w:t xml:space="preserve"> </w:t>
+      </w:r>
+      <w:r>
+        <w:t>Proceso de</w:t>
+      </w:r>
+      <w:r>
+        <w:t xml:space="preserve"> Registro de </w:t>
+      </w:r>
+      <w:r>
+        <w:t xml:space="preserve">Participaciones Federales - </w:t>
+      </w:r>
+      <w:r>
         <w:t>Acuerdos</w:t>
       </w:r>
-      <w:r>
-        <w:rPr>
-          <w:sz w:val="24"/>
-          <w:szCs w:val="24"/>
-        </w:rPr>
-        <w:t xml:space="preserve"> – Usuario Capturador o Administrador</w:t>
-      </w:r>
-      <w:bookmarkEnd w:id="3"/>
+      <w:bookmarkEnd w:id="5"/>
+      <w:bookmarkEnd w:id="6"/>
     </w:p>
     <w:tbl>
       <w:tblPr>
@@ -1936,15 +1970,31 @@
                 <w:bCs w:val="0"/>
                 <w:iCs/>
               </w:rPr>
-              <w:t xml:space="preserve">Proceso para </w:t>
-            </w:r>
-            <w:r>
-              <w:rPr>
-                <w:b w:val="0"/>
-                <w:bCs w:val="0"/>
+              <w:t xml:space="preserve">Proceso para realizar un registro de </w:t>
+            </w:r>
+            <w:r>
+              <w:rPr>
                 <w:iCs/>
               </w:rPr>
-              <w:t>subir los documentos de Acuerdos</w:t>
+              <w:t xml:space="preserve">Participaciones </w:t>
+            </w:r>
+            <w:r>
+              <w:rPr>
+                <w:iCs/>
+              </w:rPr>
+              <w:t>Federales</w:t>
+            </w:r>
+            <w:r>
+              <w:rPr>
+                <w:iCs/>
+              </w:rPr>
+              <w:t xml:space="preserve"> - </w:t>
+            </w:r>
+            <w:r>
+              <w:rPr>
+                <w:iCs/>
+              </w:rPr>
+              <w:t>Acuerdos</w:t>
             </w:r>
           </w:p>
         </w:tc>
@@ -1981,37 +2031,13 @@
               <w:rPr>
                 <w:iCs/>
               </w:rPr>
-              <w:t xml:space="preserve">Menú para ver el listado </w:t>
+              <w:t xml:space="preserve">Secuencia de pantallas para captura y registro </w:t>
             </w:r>
             <w:r>
               <w:rPr>
                 <w:iCs/>
               </w:rPr>
-              <w:t xml:space="preserve">de las </w:t>
-            </w:r>
-            <w:r>
-              <w:rPr>
-                <w:iCs/>
-              </w:rPr>
-              <w:t>documentos de Acuerdos</w:t>
-            </w:r>
-            <w:r>
-              <w:rPr>
-                <w:iCs/>
-              </w:rPr>
-              <w:t xml:space="preserve"> realizad</w:t>
-            </w:r>
-            <w:r>
-              <w:rPr>
-                <w:iCs/>
-              </w:rPr>
-              <w:t>o</w:t>
-            </w:r>
-            <w:r>
-              <w:rPr>
-                <w:iCs/>
-              </w:rPr>
-              <w:t>s por el usuario.</w:t>
+              <w:t>de Acuerdos</w:t>
             </w:r>
           </w:p>
         </w:tc>
@@ -2058,6 +2084,31 @@
                 <w:noProof/>
                 <w:lang w:eastAsia="es-MX"/>
               </w:rPr>
+              <w:t>Seleccionar Menú de Acuerdos</w:t>
+            </w:r>
+          </w:p>
+          <w:p>
+            <w:pPr>
+              <w:cnfStyle w:val="000000010000" w:firstRow="0" w:lastRow="0" w:firstColumn="0" w:lastColumn="0" w:oddVBand="0" w:evenVBand="0" w:oddHBand="0" w:evenHBand="1" w:firstRowFirstColumn="0" w:firstRowLastColumn="0" w:lastRowFirstColumn="0" w:lastRowLastColumn="0"/>
+              <w:rPr>
+                <w:noProof/>
+                <w:lang w:eastAsia="es-MX"/>
+              </w:rPr>
+            </w:pPr>
+          </w:p>
+          <w:p>
+            <w:pPr>
+              <w:cnfStyle w:val="000000010000" w:firstRow="0" w:lastRow="0" w:firstColumn="0" w:lastColumn="0" w:oddVBand="0" w:evenVBand="0" w:oddHBand="0" w:evenHBand="1" w:firstRowFirstColumn="0" w:firstRowLastColumn="0" w:lastRowFirstColumn="0" w:lastRowLastColumn="0"/>
+              <w:rPr>
+                <w:noProof/>
+                <w:lang w:eastAsia="es-MX"/>
+              </w:rPr>
+            </w:pPr>
+            <w:r>
+              <w:rPr>
+                <w:noProof/>
+                <w:lang w:eastAsia="es-MX"/>
+              </w:rPr>
               <w:t xml:space="preserve">Al acceder se muestra el menu con </w:t>
             </w:r>
             <w:r>
@@ -2088,22 +2139,86 @@
                 <w:noProof/>
                 <w:lang w:eastAsia="es-MX"/>
               </w:rPr>
-              <w:t>Hacer clic en Participaciones Federeles p</w:t>
-            </w:r>
-            <w:r>
-              <w:rPr>
-                <w:noProof/>
-                <w:lang w:eastAsia="es-MX"/>
-              </w:rPr>
-              <w:t xml:space="preserve">ara que se muestre el sub menu y posteriormente hacer clic en </w:t>
-            </w:r>
-            <w:r>
-              <w:rPr>
+              <w:t xml:space="preserve">Hacer clic en </w:t>
+            </w:r>
+            <w:r>
+              <w:rPr>
+                <w:b/>
+                <w:bCs/>
+                <w:noProof/>
+                <w:lang w:eastAsia="es-MX"/>
+              </w:rPr>
+              <w:t>Participaciones Federeles</w:t>
+            </w:r>
+            <w:r>
+              <w:rPr>
+                <w:noProof/>
+                <w:lang w:eastAsia="es-MX"/>
+              </w:rPr>
+              <w:t xml:space="preserve"> p</w:t>
+            </w:r>
+            <w:r>
+              <w:rPr>
+                <w:noProof/>
+                <w:lang w:eastAsia="es-MX"/>
+              </w:rPr>
+              <w:t>ara que se muestre el sub menu</w:t>
+            </w:r>
+            <w:r>
+              <w:rPr>
+                <w:noProof/>
+                <w:lang w:eastAsia="es-MX"/>
+              </w:rPr>
+              <w:t>.</w:t>
+            </w:r>
+          </w:p>
+          <w:p>
+            <w:pPr>
+              <w:cnfStyle w:val="000000010000" w:firstRow="0" w:lastRow="0" w:firstColumn="0" w:lastColumn="0" w:oddVBand="0" w:evenVBand="0" w:oddHBand="0" w:evenHBand="1" w:firstRowFirstColumn="0" w:firstRowLastColumn="0" w:lastRowFirstColumn="0" w:lastRowLastColumn="0"/>
+              <w:rPr>
+                <w:noProof/>
+                <w:lang w:eastAsia="es-MX"/>
+              </w:rPr>
+            </w:pPr>
+            <w:r>
+              <w:rPr>
+                <w:noProof/>
+                <w:lang w:eastAsia="es-MX"/>
+              </w:rPr>
+              <w:t>P</w:t>
+            </w:r>
+            <w:r>
+              <w:rPr>
+                <w:noProof/>
+                <w:lang w:eastAsia="es-MX"/>
+              </w:rPr>
+              <w:t xml:space="preserve">osteriormente hacer clic en </w:t>
+            </w:r>
+            <w:r>
+              <w:rPr>
+                <w:b/>
+                <w:bCs/>
                 <w:noProof/>
                 <w:lang w:eastAsia="es-MX"/>
               </w:rPr>
               <w:t>Acuerdos</w:t>
             </w:r>
+            <w:r>
+              <w:rPr>
+                <w:noProof/>
+                <w:lang w:eastAsia="es-MX"/>
+              </w:rPr>
+              <w:t>.</w:t>
+            </w:r>
+          </w:p>
+          <w:p>
+            <w:pPr>
+              <w:cnfStyle w:val="000000010000" w:firstRow="0" w:lastRow="0" w:firstColumn="0" w:lastColumn="0" w:oddVBand="0" w:evenVBand="0" w:oddHBand="0" w:evenHBand="1" w:firstRowFirstColumn="0" w:firstRowLastColumn="0" w:lastRowFirstColumn="0" w:lastRowLastColumn="0"/>
+              <w:rPr>
+                <w:noProof/>
+                <w:lang w:eastAsia="es-MX"/>
+              </w:rPr>
+            </w:pPr>
           </w:p>
           <w:p>
             <w:pPr>
@@ -2384,24 +2499,6 @@
             <w:pPr>
               <w:cnfStyle w:val="000000010000" w:firstRow="0" w:lastRow="0" w:firstColumn="0" w:lastColumn="0" w:oddVBand="0" w:evenVBand="0" w:oddHBand="0" w:evenHBand="1" w:firstRowFirstColumn="0" w:firstRowLastColumn="0" w:lastRowFirstColumn="0" w:lastRowLastColumn="0"/>
               <w:rPr>
-                <w:noProof/>
-                <w:lang w:eastAsia="es-MX"/>
-              </w:rPr>
-            </w:pPr>
-          </w:p>
-          <w:p>
-            <w:pPr>
-              <w:cnfStyle w:val="000000010000" w:firstRow="0" w:lastRow="0" w:firstColumn="0" w:lastColumn="0" w:oddVBand="0" w:evenVBand="0" w:oddHBand="0" w:evenHBand="1" w:firstRowFirstColumn="0" w:firstRowLastColumn="0" w:lastRowFirstColumn="0" w:lastRowLastColumn="0"/>
-              <w:rPr>
-                <w:noProof/>
-                <w:lang w:eastAsia="es-MX"/>
-              </w:rPr>
-            </w:pPr>
-          </w:p>
-          <w:p>
-            <w:pPr>
-              <w:cnfStyle w:val="000000010000" w:firstRow="0" w:lastRow="0" w:firstColumn="0" w:lastColumn="0" w:oddVBand="0" w:evenVBand="0" w:oddHBand="0" w:evenHBand="1" w:firstRowFirstColumn="0" w:firstRowLastColumn="0" w:lastRowFirstColumn="0" w:lastRowLastColumn="0"/>
-              <w:rPr>
                 <w:b/>
                 <w:bCs/>
                 <w:noProof/>
@@ -3263,6 +3360,142 @@
               <w:rPr>
                 <w:b/>
               </w:rPr>
+              <w:t>Tipo de Publicación</w:t>
+            </w:r>
+          </w:p>
+          <w:p>
+            <w:pPr>
+              <w:pStyle w:val="ListParagraph"/>
+              <w:numPr>
+                <w:ilvl w:val="1"/>
+                <w:numId w:val="42"/>
+              </w:numPr>
+              <w:jc w:val="both"/>
+              <w:cnfStyle w:val="000000010000" w:firstRow="0" w:lastRow="0" w:firstColumn="0" w:lastColumn="0" w:oddVBand="0" w:evenVBand="0" w:oddHBand="0" w:evenHBand="1" w:firstRowFirstColumn="0" w:firstRowLastColumn="0" w:lastRowFirstColumn="0" w:lastRowLastColumn="0"/>
+              <w:rPr>
+                <w:bCs/>
+              </w:rPr>
+            </w:pPr>
+            <w:r>
+              <w:rPr>
+                <w:bCs/>
+              </w:rPr>
+              <w:t>Permite seleccionar</w:t>
+            </w:r>
+            <w:r>
+              <w:rPr>
+                <w:bCs/>
+              </w:rPr>
+              <w:t xml:space="preserve"> </w:t>
+            </w:r>
+            <w:r>
+              <w:rPr>
+                <w:bCs/>
+              </w:rPr>
+              <w:t xml:space="preserve">el tipo de documento que puede ser: </w:t>
+            </w:r>
+            <w:r>
+              <w:rPr>
+                <w:b/>
+              </w:rPr>
+              <w:t>1er Trimestre</w:t>
+            </w:r>
+            <w:r>
+              <w:rPr>
+                <w:bCs/>
+              </w:rPr>
+              <w:t xml:space="preserve">, </w:t>
+            </w:r>
+            <w:r>
+              <w:rPr>
+                <w:b/>
+              </w:rPr>
+              <w:t>2do Trimestre</w:t>
+            </w:r>
+            <w:r>
+              <w:rPr>
+                <w:bCs/>
+              </w:rPr>
+              <w:t xml:space="preserve">, </w:t>
+            </w:r>
+            <w:r>
+              <w:rPr>
+                <w:b/>
+              </w:rPr>
+              <w:t>3er Trimestre</w:t>
+            </w:r>
+            <w:r>
+              <w:rPr>
+                <w:bCs/>
+              </w:rPr>
+              <w:t xml:space="preserve">, </w:t>
+            </w:r>
+            <w:r>
+              <w:rPr>
+                <w:b/>
+              </w:rPr>
+              <w:t>4to. Trimestre</w:t>
+            </w:r>
+            <w:r>
+              <w:rPr>
+                <w:bCs/>
+              </w:rPr>
+              <w:t xml:space="preserve">, </w:t>
+            </w:r>
+            <w:r>
+              <w:rPr>
+                <w:b/>
+              </w:rPr>
+              <w:t>Ajuste Anual</w:t>
+            </w:r>
+            <w:r>
+              <w:rPr>
+                <w:bCs/>
+              </w:rPr>
+              <w:t xml:space="preserve">, </w:t>
+            </w:r>
+            <w:r>
+              <w:rPr>
+                <w:b/>
+              </w:rPr>
+              <w:t>Ajuste Semanal</w:t>
+            </w:r>
+            <w:r>
+              <w:rPr>
+                <w:bCs/>
+              </w:rPr>
+              <w:t xml:space="preserve"> y </w:t>
+            </w:r>
+            <w:r>
+              <w:rPr>
+                <w:b/>
+              </w:rPr>
+              <w:t>Estimación</w:t>
+            </w:r>
+            <w:r>
+              <w:rPr>
+                <w:bCs/>
+              </w:rPr>
+              <w:t>.</w:t>
+            </w:r>
+          </w:p>
+          <w:p>
+            <w:pPr>
+              <w:pStyle w:val="ListParagraph"/>
+              <w:numPr>
+                <w:ilvl w:val="0"/>
+                <w:numId w:val="42"/>
+              </w:numPr>
+              <w:jc w:val="both"/>
+              <w:cnfStyle w:val="000000010000" w:firstRow="0" w:lastRow="0" w:firstColumn="0" w:lastColumn="0" w:oddVBand="0" w:evenVBand="0" w:oddHBand="0" w:evenHBand="1" w:firstRowFirstColumn="0" w:firstRowLastColumn="0" w:lastRowFirstColumn="0" w:lastRowLastColumn="0"/>
+              <w:rPr>
+                <w:b/>
+              </w:rPr>
+            </w:pPr>
+            <w:r>
+              <w:rPr>
+                <w:b/>
+              </w:rPr>
               <w:t>Carga de Documentos:</w:t>
             </w:r>
           </w:p>
@@ -3370,6 +3603,12 @@
           </w:p>
           <w:p>
             <w:pPr>
+              <w:jc w:val="both"/>
+              <w:cnfStyle w:val="000000010000" w:firstRow="0" w:lastRow="0" w:firstColumn="0" w:lastColumn="0" w:oddVBand="0" w:evenVBand="0" w:oddHBand="0" w:evenHBand="1" w:firstRowFirstColumn="0" w:firstRowLastColumn="0" w:lastRowFirstColumn="0" w:lastRowLastColumn="0"/>
+            </w:pPr>
+          </w:p>
+          <w:p>
+            <w:pPr>
               <w:ind w:left="360"/>
               <w:jc w:val="both"/>
               <w:cnfStyle w:val="000000010000" w:firstRow="0" w:lastRow="0" w:firstColumn="0" w:lastColumn="0" w:oddVBand="0" w:evenVBand="0" w:oddHBand="0" w:evenHBand="1" w:firstRowFirstColumn="0" w:firstRowLastColumn="0" w:lastRowFirstColumn="0" w:lastRowLastColumn="0"/>
@@ -3454,6 +3693,132 @@
           </w:p>
           <w:p>
             <w:pPr>
+              <w:jc w:val="both"/>
+              <w:cnfStyle w:val="000000010000" w:firstRow="0" w:lastRow="0" w:firstColumn="0" w:lastColumn="0" w:oddVBand="0" w:evenVBand="0" w:oddHBand="0" w:evenHBand="1" w:firstRowFirstColumn="0" w:firstRowLastColumn="0" w:lastRowFirstColumn="0" w:lastRowLastColumn="0"/>
+              <w:rPr>
+                <w:b/>
+              </w:rPr>
+            </w:pPr>
+          </w:p>
+          <w:p>
+            <w:pPr>
+              <w:jc w:val="both"/>
+              <w:cnfStyle w:val="000000010000" w:firstRow="0" w:lastRow="0" w:firstColumn="0" w:lastColumn="0" w:oddVBand="0" w:evenVBand="0" w:oddHBand="0" w:evenHBand="1" w:firstRowFirstColumn="0" w:firstRowLastColumn="0" w:lastRowFirstColumn="0" w:lastRowLastColumn="0"/>
+              <w:rPr>
+                <w:b/>
+              </w:rPr>
+            </w:pPr>
+          </w:p>
+          <w:p>
+            <w:pPr>
+              <w:jc w:val="both"/>
+              <w:cnfStyle w:val="000000010000" w:firstRow="0" w:lastRow="0" w:firstColumn="0" w:lastColumn="0" w:oddVBand="0" w:evenVBand="0" w:oddHBand="0" w:evenHBand="1" w:firstRowFirstColumn="0" w:firstRowLastColumn="0" w:lastRowFirstColumn="0" w:lastRowLastColumn="0"/>
+              <w:rPr>
+                <w:b/>
+              </w:rPr>
+            </w:pPr>
+          </w:p>
+          <w:p>
+            <w:pPr>
+              <w:jc w:val="both"/>
+              <w:cnfStyle w:val="000000010000" w:firstRow="0" w:lastRow="0" w:firstColumn="0" w:lastColumn="0" w:oddVBand="0" w:evenVBand="0" w:oddHBand="0" w:evenHBand="1" w:firstRowFirstColumn="0" w:firstRowLastColumn="0" w:lastRowFirstColumn="0" w:lastRowLastColumn="0"/>
+              <w:rPr>
+                <w:b/>
+              </w:rPr>
+            </w:pPr>
+          </w:p>
+          <w:p>
+            <w:pPr>
+              <w:jc w:val="both"/>
+              <w:cnfStyle w:val="000000010000" w:firstRow="0" w:lastRow="0" w:firstColumn="0" w:lastColumn="0" w:oddVBand="0" w:evenVBand="0" w:oddHBand="0" w:evenHBand="1" w:firstRowFirstColumn="0" w:firstRowLastColumn="0" w:lastRowFirstColumn="0" w:lastRowLastColumn="0"/>
+              <w:rPr>
+                <w:b/>
+              </w:rPr>
+            </w:pPr>
+          </w:p>
+          <w:p>
+            <w:pPr>
+              <w:jc w:val="both"/>
+              <w:cnfStyle w:val="000000010000" w:firstRow="0" w:lastRow="0" w:firstColumn="0" w:lastColumn="0" w:oddVBand="0" w:evenVBand="0" w:oddHBand="0" w:evenHBand="1" w:firstRowFirstColumn="0" w:firstRowLastColumn="0" w:lastRowFirstColumn="0" w:lastRowLastColumn="0"/>
+              <w:rPr>
+                <w:b/>
+              </w:rPr>
+            </w:pPr>
+          </w:p>
+          <w:p>
+            <w:pPr>
+              <w:jc w:val="both"/>
+              <w:cnfStyle w:val="000000010000" w:firstRow="0" w:lastRow="0" w:firstColumn="0" w:lastColumn="0" w:oddVBand="0" w:evenVBand="0" w:oddHBand="0" w:evenHBand="1" w:firstRowFirstColumn="0" w:firstRowLastColumn="0" w:lastRowFirstColumn="0" w:lastRowLastColumn="0"/>
+              <w:rPr>
+                <w:b/>
+              </w:rPr>
+            </w:pPr>
+          </w:p>
+          <w:p>
+            <w:pPr>
+              <w:jc w:val="both"/>
+              <w:cnfStyle w:val="000000010000" w:firstRow="0" w:lastRow="0" w:firstColumn="0" w:lastColumn="0" w:oddVBand="0" w:evenVBand="0" w:oddHBand="0" w:evenHBand="1" w:firstRowFirstColumn="0" w:firstRowLastColumn="0" w:lastRowFirstColumn="0" w:lastRowLastColumn="0"/>
+              <w:rPr>
+                <w:b/>
+              </w:rPr>
+            </w:pPr>
+          </w:p>
+          <w:p>
+            <w:pPr>
+              <w:jc w:val="both"/>
+              <w:cnfStyle w:val="000000010000" w:firstRow="0" w:lastRow="0" w:firstColumn="0" w:lastColumn="0" w:oddVBand="0" w:evenVBand="0" w:oddHBand="0" w:evenHBand="1" w:firstRowFirstColumn="0" w:firstRowLastColumn="0" w:lastRowFirstColumn="0" w:lastRowLastColumn="0"/>
+              <w:rPr>
+                <w:b/>
+              </w:rPr>
+            </w:pPr>
+          </w:p>
+          <w:p>
+            <w:pPr>
+              <w:jc w:val="both"/>
+              <w:cnfStyle w:val="000000010000" w:firstRow="0" w:lastRow="0" w:firstColumn="0" w:lastColumn="0" w:oddVBand="0" w:evenVBand="0" w:oddHBand="0" w:evenHBand="1" w:firstRowFirstColumn="0" w:firstRowLastColumn="0" w:lastRowFirstColumn="0" w:lastRowLastColumn="0"/>
+              <w:rPr>
+                <w:b/>
+              </w:rPr>
+            </w:pPr>
+          </w:p>
+          <w:p>
+            <w:pPr>
+              <w:jc w:val="both"/>
+              <w:cnfStyle w:val="000000010000" w:firstRow="0" w:lastRow="0" w:firstColumn="0" w:lastColumn="0" w:oddVBand="0" w:evenVBand="0" w:oddHBand="0" w:evenHBand="1" w:firstRowFirstColumn="0" w:firstRowLastColumn="0" w:lastRowFirstColumn="0" w:lastRowLastColumn="0"/>
+              <w:rPr>
+                <w:b/>
+              </w:rPr>
+            </w:pPr>
+          </w:p>
+          <w:p>
+            <w:pPr>
+              <w:jc w:val="both"/>
+              <w:cnfStyle w:val="000000010000" w:firstRow="0" w:lastRow="0" w:firstColumn="0" w:lastColumn="0" w:oddVBand="0" w:evenVBand="0" w:oddHBand="0" w:evenHBand="1" w:firstRowFirstColumn="0" w:firstRowLastColumn="0" w:lastRowFirstColumn="0" w:lastRowLastColumn="0"/>
+              <w:rPr>
+                <w:b/>
+              </w:rPr>
+            </w:pPr>
+          </w:p>
+          <w:p>
+            <w:pPr>
+              <w:jc w:val="both"/>
+              <w:cnfStyle w:val="000000010000" w:firstRow="0" w:lastRow="0" w:firstColumn="0" w:lastColumn="0" w:oddVBand="0" w:evenVBand="0" w:oddHBand="0" w:evenHBand="1" w:firstRowFirstColumn="0" w:firstRowLastColumn="0" w:lastRowFirstColumn="0" w:lastRowLastColumn="0"/>
+              <w:rPr>
+                <w:b/>
+              </w:rPr>
+            </w:pPr>
+          </w:p>
+          <w:p>
+            <w:pPr>
+              <w:jc w:val="both"/>
+              <w:cnfStyle w:val="000000010000" w:firstRow="0" w:lastRow="0" w:firstColumn="0" w:lastColumn="0" w:oddVBand="0" w:evenVBand="0" w:oddHBand="0" w:evenHBand="1" w:firstRowFirstColumn="0" w:firstRowLastColumn="0" w:lastRowFirstColumn="0" w:lastRowLastColumn="0"/>
+              <w:rPr>
+                <w:b/>
+              </w:rPr>
+            </w:pPr>
+          </w:p>
+          <w:p>
+            <w:pPr>
               <w:cnfStyle w:val="000000010000" w:firstRow="0" w:lastRow="0" w:firstColumn="0" w:lastColumn="0" w:oddVBand="0" w:evenVBand="0" w:oddHBand="0" w:evenHBand="1" w:firstRowFirstColumn="0" w:firstRowLastColumn="0" w:lastRowFirstColumn="0" w:lastRowLastColumn="0"/>
             </w:pPr>
             <w:r>
@@ -3461,10 +3826,10 @@
                 <w:noProof/>
               </w:rPr>
               <w:drawing>
-                <wp:inline distT="0" distB="0" distL="0" distR="0" wp14:anchorId="5E50600F" wp14:editId="4C81FD55">
-                  <wp:extent cx="5443220" cy="2466340"/>
-                  <wp:effectExtent l="0" t="0" r="5080" b="0"/>
-                  <wp:docPr id="7" name="Imagen 7"/>
+                <wp:inline distT="0" distB="0" distL="0" distR="0" wp14:anchorId="68AEBA12" wp14:editId="0E3532DF">
+                  <wp:extent cx="5443220" cy="2475230"/>
+                  <wp:effectExtent l="0" t="0" r="5080" b="1270"/>
+                  <wp:docPr id="1345204938" name="Picture 1"/>
                   <wp:cNvGraphicFramePr>
                     <a:graphicFrameLocks xmlns:a="http://schemas.openxmlformats.org/drawingml/2006/main" noChangeAspect="1"/>
                   </wp:cNvGraphicFramePr>
@@ -3472,11 +3837,17 @@
                     <a:graphicData uri="http://schemas.openxmlformats.org/drawingml/2006/picture">
                       <pic:pic xmlns:pic="http://schemas.openxmlformats.org/drawingml/2006/picture">
                         <pic:nvPicPr>
-                          <pic:cNvPr id="1" name=""/>
+                          <pic:cNvPr id="1345204938" name="Picture 1345204938"/>
                           <pic:cNvPicPr/>
                         </pic:nvPicPr>
                         <pic:blipFill>
-                          <a:blip r:embed="rId13"/>
+                          <a:blip r:embed="rId13" cstate="print">
+                            <a:extLst>
+                              <a:ext uri="{28A0092B-C50C-407E-A947-70E740481C1C}">
+                                <a14:useLocalDpi xmlns:a14="http://schemas.microsoft.com/office/drawing/2010/main" val="0"/>
+                              </a:ext>
+                            </a:extLst>
+                          </a:blip>
                           <a:stretch>
                             <a:fillRect/>
                           </a:stretch>
@@ -3484,7 +3855,7 @@
                         <pic:spPr>
                           <a:xfrm>
                             <a:off x="0" y="0"/>
-                            <a:ext cx="5443220" cy="2466340"/>
+                            <a:ext cx="5443220" cy="2475230"/>
                           </a:xfrm>
                           <a:prstGeom prst="rect">
                             <a:avLst/>
@@ -3496,51 +3867,6 @@
                 </wp:inline>
               </w:drawing>
             </w:r>
-          </w:p>
-          <w:p>
-            <w:pPr>
-              <w:cnfStyle w:val="000000010000" w:firstRow="0" w:lastRow="0" w:firstColumn="0" w:lastColumn="0" w:oddVBand="0" w:evenVBand="0" w:oddHBand="0" w:evenHBand="1" w:firstRowFirstColumn="0" w:firstRowLastColumn="0" w:lastRowFirstColumn="0" w:lastRowLastColumn="0"/>
-            </w:pPr>
-          </w:p>
-          <w:p>
-            <w:pPr>
-              <w:cnfStyle w:val="000000010000" w:firstRow="0" w:lastRow="0" w:firstColumn="0" w:lastColumn="0" w:oddVBand="0" w:evenVBand="0" w:oddHBand="0" w:evenHBand="1" w:firstRowFirstColumn="0" w:firstRowLastColumn="0" w:lastRowFirstColumn="0" w:lastRowLastColumn="0"/>
-            </w:pPr>
-          </w:p>
-          <w:p>
-            <w:pPr>
-              <w:cnfStyle w:val="000000010000" w:firstRow="0" w:lastRow="0" w:firstColumn="0" w:lastColumn="0" w:oddVBand="0" w:evenVBand="0" w:oddHBand="0" w:evenHBand="1" w:firstRowFirstColumn="0" w:firstRowLastColumn="0" w:lastRowFirstColumn="0" w:lastRowLastColumn="0"/>
-            </w:pPr>
-          </w:p>
-          <w:p>
-            <w:pPr>
-              <w:cnfStyle w:val="000000010000" w:firstRow="0" w:lastRow="0" w:firstColumn="0" w:lastColumn="0" w:oddVBand="0" w:evenVBand="0" w:oddHBand="0" w:evenHBand="1" w:firstRowFirstColumn="0" w:firstRowLastColumn="0" w:lastRowFirstColumn="0" w:lastRowLastColumn="0"/>
-            </w:pPr>
-          </w:p>
-          <w:p>
-            <w:pPr>
-              <w:cnfStyle w:val="000000010000" w:firstRow="0" w:lastRow="0" w:firstColumn="0" w:lastColumn="0" w:oddVBand="0" w:evenVBand="0" w:oddHBand="0" w:evenHBand="1" w:firstRowFirstColumn="0" w:firstRowLastColumn="0" w:lastRowFirstColumn="0" w:lastRowLastColumn="0"/>
-            </w:pPr>
-          </w:p>
-          <w:p>
-            <w:pPr>
-              <w:cnfStyle w:val="000000010000" w:firstRow="0" w:lastRow="0" w:firstColumn="0" w:lastColumn="0" w:oddVBand="0" w:evenVBand="0" w:oddHBand="0" w:evenHBand="1" w:firstRowFirstColumn="0" w:firstRowLastColumn="0" w:lastRowFirstColumn="0" w:lastRowLastColumn="0"/>
-            </w:pPr>
-          </w:p>
-          <w:p>
-            <w:pPr>
-              <w:cnfStyle w:val="000000010000" w:firstRow="0" w:lastRow="0" w:firstColumn="0" w:lastColumn="0" w:oddVBand="0" w:evenVBand="0" w:oddHBand="0" w:evenHBand="1" w:firstRowFirstColumn="0" w:firstRowLastColumn="0" w:lastRowFirstColumn="0" w:lastRowLastColumn="0"/>
-            </w:pPr>
-          </w:p>
-          <w:p>
-            <w:pPr>
-              <w:cnfStyle w:val="000000010000" w:firstRow="0" w:lastRow="0" w:firstColumn="0" w:lastColumn="0" w:oddVBand="0" w:evenVBand="0" w:oddHBand="0" w:evenHBand="1" w:firstRowFirstColumn="0" w:firstRowLastColumn="0" w:lastRowFirstColumn="0" w:lastRowLastColumn="0"/>
-            </w:pPr>
-          </w:p>
-          <w:p>
-            <w:pPr>
-              <w:cnfStyle w:val="000000010000" w:firstRow="0" w:lastRow="0" w:firstColumn="0" w:lastColumn="0" w:oddVBand="0" w:evenVBand="0" w:oddHBand="0" w:evenHBand="1" w:firstRowFirstColumn="0" w:firstRowLastColumn="0" w:lastRowFirstColumn="0" w:lastRowLastColumn="0"/>
-            </w:pPr>
           </w:p>
           <w:p>
             <w:pPr>
@@ -3597,8 +3923,16 @@
           </w:tcPr>
           <w:p>
             <w:pPr>
+              <w:pStyle w:val="ListParagraph"/>
+              <w:numPr>
+                <w:ilvl w:val="0"/>
+                <w:numId w:val="49"/>
+              </w:numPr>
               <w:cnfStyle w:val="000000100000" w:firstRow="0" w:lastRow="0" w:firstColumn="0" w:lastColumn="0" w:oddVBand="0" w:evenVBand="0" w:oddHBand="1" w:evenHBand="0" w:firstRowFirstColumn="0" w:firstRowLastColumn="0" w:lastRowFirstColumn="0" w:lastRowLastColumn="0"/>
             </w:pPr>
+            <w:r>
+              <w:t>Guardado del Documento de Acuerdos</w:t>
+            </w:r>
           </w:p>
         </w:tc>
       </w:tr>
@@ -3733,33 +4067,20 @@
     <w:p>
       <w:pPr>
         <w:pStyle w:val="Heading2"/>
-      </w:pPr>
-      <w:bookmarkStart w:id="4" w:name="_Toc192839881"/>
+        <w:tabs>
+          <w:tab w:val="left" w:pos="3828"/>
+        </w:tabs>
+      </w:pPr>
+      <w:bookmarkStart w:id="7" w:name="_Toc192839917"/>
+      <w:bookmarkStart w:id="8" w:name="_Toc198203284"/>
       <w:r>
-        <w:t>Vista</w:t>
+        <w:t xml:space="preserve">Usuario Revisor: Proceso de Revisión de Participaciones Federales - </w:t>
       </w:r>
+      <w:bookmarkEnd w:id="7"/>
       <w:r>
-        <w:t xml:space="preserve"> </w:t>
+        <w:t>Acuerdos</w:t>
       </w:r>
-      <w:r>
-        <w:t xml:space="preserve">Para El Usuario </w:t>
-      </w:r>
-      <w:r>
-        <w:t xml:space="preserve">Encargada </w:t>
-      </w:r>
-      <w:r>
-        <w:t xml:space="preserve">De </w:t>
-      </w:r>
-      <w:r>
-        <w:t xml:space="preserve">Revisar </w:t>
-      </w:r>
-      <w:r>
-        <w:t>Que El Documento Sea El Correcto</w:t>
-      </w:r>
-      <w:r>
-        <w:t>.</w:t>
-      </w:r>
-      <w:bookmarkEnd w:id="4"/>
+      <w:bookmarkEnd w:id="8"/>
     </w:p>
     <w:tbl>
       <w:tblPr>
@@ -3808,7 +4129,27 @@
                 <w:bCs w:val="0"/>
                 <w:iCs/>
               </w:rPr>
-              <w:t>Revisar que el documento subido sea el correcto</w:t>
+              <w:t xml:space="preserve">Revisar que las </w:t>
+            </w:r>
+            <w:r>
+              <w:rPr>
+                <w:iCs/>
+              </w:rPr>
+              <w:t xml:space="preserve">Participaciones Federales - </w:t>
+            </w:r>
+            <w:r>
+              <w:rPr>
+                <w:iCs/>
+              </w:rPr>
+              <w:t>Acuerdos</w:t>
+            </w:r>
+            <w:r>
+              <w:rPr>
+                <w:b w:val="0"/>
+                <w:bCs w:val="0"/>
+                <w:iCs/>
+              </w:rPr>
+              <w:t xml:space="preserve"> sean Correctos</w:t>
             </w:r>
           </w:p>
         </w:tc>
@@ -3845,7 +4186,41 @@
               <w:rPr>
                 <w:iCs/>
               </w:rPr>
-              <w:t>Revisar que el Documento sea correcto y turnar a la persona encargada de Validar</w:t>
+              <w:t xml:space="preserve">Revisar que el </w:t>
+            </w:r>
+            <w:r>
+              <w:rPr>
+                <w:b/>
+                <w:bCs/>
+                <w:iCs/>
+              </w:rPr>
+              <w:t>Documento</w:t>
+            </w:r>
+            <w:r>
+              <w:rPr>
+                <w:iCs/>
+              </w:rPr>
+              <w:t xml:space="preserve"> sea correcto </w:t>
+            </w:r>
+            <w:r>
+              <w:rPr>
+                <w:iCs/>
+              </w:rPr>
+              <w:t xml:space="preserve">para marcarlos como </w:t>
+            </w:r>
+            <w:r>
+              <w:rPr>
+                <w:b/>
+                <w:bCs/>
+                <w:iCs/>
+              </w:rPr>
+              <w:t>Revisados</w:t>
+            </w:r>
+            <w:r>
+              <w:rPr>
+                <w:iCs/>
+              </w:rPr>
+              <w:t xml:space="preserve"> y que continue el proceso al siguiente Rol de Usuario para la Publicación final</w:t>
             </w:r>
           </w:p>
         </w:tc>
@@ -3874,6 +4249,24 @@
             <w:pPr>
               <w:cnfStyle w:val="000000010000" w:firstRow="0" w:lastRow="0" w:firstColumn="0" w:lastColumn="0" w:oddVBand="0" w:evenVBand="0" w:oddHBand="0" w:evenHBand="1" w:firstRowFirstColumn="0" w:firstRowLastColumn="0" w:lastRowFirstColumn="0" w:lastRowLastColumn="0"/>
               <w:rPr>
+                <w:noProof/>
+                <w:lang w:eastAsia="es-MX"/>
+              </w:rPr>
+            </w:pPr>
+          </w:p>
+          <w:p>
+            <w:pPr>
+              <w:cnfStyle w:val="000000010000" w:firstRow="0" w:lastRow="0" w:firstColumn="0" w:lastColumn="0" w:oddVBand="0" w:evenVBand="0" w:oddHBand="0" w:evenHBand="1" w:firstRowFirstColumn="0" w:firstRowLastColumn="0" w:lastRowFirstColumn="0" w:lastRowLastColumn="0"/>
+              <w:rPr>
+                <w:noProof/>
+                <w:lang w:eastAsia="es-MX"/>
+              </w:rPr>
+            </w:pPr>
+          </w:p>
+          <w:p>
+            <w:pPr>
+              <w:cnfStyle w:val="000000010000" w:firstRow="0" w:lastRow="0" w:firstColumn="0" w:lastColumn="0" w:oddVBand="0" w:evenVBand="0" w:oddHBand="0" w:evenHBand="1" w:firstRowFirstColumn="0" w:firstRowLastColumn="0" w:lastRowFirstColumn="0" w:lastRowLastColumn="0"/>
+              <w:rPr>
                 <w:iCs/>
               </w:rPr>
             </w:pPr>
@@ -3901,16 +4294,46 @@
             <w:pPr>
               <w:cnfStyle w:val="000000010000" w:firstRow="0" w:lastRow="0" w:firstColumn="0" w:lastColumn="0" w:oddVBand="0" w:evenVBand="0" w:oddHBand="0" w:evenHBand="1" w:firstRowFirstColumn="0" w:firstRowLastColumn="0" w:lastRowFirstColumn="0" w:lastRowLastColumn="0"/>
               <w:rPr>
-                <w:noProof/>
-                <w:lang w:eastAsia="es-MX"/>
-              </w:rPr>
-            </w:pPr>
-            <w:r>
-              <w:rPr>
                 <w:iCs/>
               </w:rPr>
-              <w:t>Lo re direccionara a la vista principal de la aplicación de PPAFE Portal de Participaciones y Aportaciones Federales y Estatales</w:t>
-            </w:r>
+            </w:pPr>
+            <w:r>
+              <w:rPr>
+                <w:iCs/>
+              </w:rPr>
+              <w:t xml:space="preserve">Lo re direccionara a la vista principal del </w:t>
+            </w:r>
+            <w:r>
+              <w:rPr>
+                <w:b/>
+                <w:bCs/>
+                <w:iCs/>
+              </w:rPr>
+              <w:t>Portal PPAFE</w:t>
+            </w:r>
+            <w:r>
+              <w:rPr>
+                <w:iCs/>
+              </w:rPr>
+              <w:t xml:space="preserve"> Portal de Participaciones y Aportaciones Federales y Estatales</w:t>
+            </w:r>
+          </w:p>
+          <w:p>
+            <w:pPr>
+              <w:cnfStyle w:val="000000010000" w:firstRow="0" w:lastRow="0" w:firstColumn="0" w:lastColumn="0" w:oddVBand="0" w:evenVBand="0" w:oddHBand="0" w:evenHBand="1" w:firstRowFirstColumn="0" w:firstRowLastColumn="0" w:lastRowFirstColumn="0" w:lastRowLastColumn="0"/>
+              <w:rPr>
+                <w:iCs/>
+              </w:rPr>
+            </w:pPr>
+          </w:p>
+          <w:p>
+            <w:pPr>
+              <w:cnfStyle w:val="000000010000" w:firstRow="0" w:lastRow="0" w:firstColumn="0" w:lastColumn="0" w:oddVBand="0" w:evenVBand="0" w:oddHBand="0" w:evenHBand="1" w:firstRowFirstColumn="0" w:firstRowLastColumn="0" w:lastRowFirstColumn="0" w:lastRowLastColumn="0"/>
+              <w:rPr>
+                <w:noProof/>
+                <w:lang w:eastAsia="es-MX"/>
+              </w:rPr>
+            </w:pPr>
           </w:p>
           <w:p>
             <w:pPr>
@@ -4096,105 +4519,13 @@
                 <w:lang w:eastAsia="es-MX"/>
               </w:rPr>
             </w:pPr>
-          </w:p>
-          <w:p>
-            <w:pPr>
-              <w:cnfStyle w:val="000000010000" w:firstRow="0" w:lastRow="0" w:firstColumn="0" w:lastColumn="0" w:oddVBand="0" w:evenVBand="0" w:oddHBand="0" w:evenHBand="1" w:firstRowFirstColumn="0" w:firstRowLastColumn="0" w:lastRowFirstColumn="0" w:lastRowLastColumn="0"/>
-              <w:rPr>
-                <w:noProof/>
-                <w:lang w:eastAsia="es-MX"/>
-              </w:rPr>
-            </w:pPr>
-          </w:p>
-          <w:p>
-            <w:pPr>
-              <w:cnfStyle w:val="000000010000" w:firstRow="0" w:lastRow="0" w:firstColumn="0" w:lastColumn="0" w:oddVBand="0" w:evenVBand="0" w:oddHBand="0" w:evenHBand="1" w:firstRowFirstColumn="0" w:firstRowLastColumn="0" w:lastRowFirstColumn="0" w:lastRowLastColumn="0"/>
-              <w:rPr>
-                <w:noProof/>
-                <w:lang w:eastAsia="es-MX"/>
-              </w:rPr>
-            </w:pPr>
-          </w:p>
-          <w:p>
-            <w:pPr>
-              <w:cnfStyle w:val="000000010000" w:firstRow="0" w:lastRow="0" w:firstColumn="0" w:lastColumn="0" w:oddVBand="0" w:evenVBand="0" w:oddHBand="0" w:evenHBand="1" w:firstRowFirstColumn="0" w:firstRowLastColumn="0" w:lastRowFirstColumn="0" w:lastRowLastColumn="0"/>
-              <w:rPr>
-                <w:noProof/>
-                <w:lang w:eastAsia="es-MX"/>
-              </w:rPr>
-            </w:pPr>
-          </w:p>
-          <w:p>
-            <w:pPr>
-              <w:cnfStyle w:val="000000010000" w:firstRow="0" w:lastRow="0" w:firstColumn="0" w:lastColumn="0" w:oddVBand="0" w:evenVBand="0" w:oddHBand="0" w:evenHBand="1" w:firstRowFirstColumn="0" w:firstRowLastColumn="0" w:lastRowFirstColumn="0" w:lastRowLastColumn="0"/>
-              <w:rPr>
-                <w:noProof/>
-                <w:lang w:eastAsia="es-MX"/>
-              </w:rPr>
-            </w:pPr>
-          </w:p>
-          <w:p>
-            <w:pPr>
-              <w:cnfStyle w:val="000000010000" w:firstRow="0" w:lastRow="0" w:firstColumn="0" w:lastColumn="0" w:oddVBand="0" w:evenVBand="0" w:oddHBand="0" w:evenHBand="1" w:firstRowFirstColumn="0" w:firstRowLastColumn="0" w:lastRowFirstColumn="0" w:lastRowLastColumn="0"/>
-              <w:rPr>
-                <w:noProof/>
-                <w:lang w:eastAsia="es-MX"/>
-              </w:rPr>
-            </w:pPr>
-          </w:p>
-          <w:p>
-            <w:pPr>
-              <w:cnfStyle w:val="000000010000" w:firstRow="0" w:lastRow="0" w:firstColumn="0" w:lastColumn="0" w:oddVBand="0" w:evenVBand="0" w:oddHBand="0" w:evenHBand="1" w:firstRowFirstColumn="0" w:firstRowLastColumn="0" w:lastRowFirstColumn="0" w:lastRowLastColumn="0"/>
-              <w:rPr>
-                <w:noProof/>
-                <w:lang w:eastAsia="es-MX"/>
-              </w:rPr>
-            </w:pPr>
-          </w:p>
-          <w:p>
-            <w:pPr>
-              <w:cnfStyle w:val="000000010000" w:firstRow="0" w:lastRow="0" w:firstColumn="0" w:lastColumn="0" w:oddVBand="0" w:evenVBand="0" w:oddHBand="0" w:evenHBand="1" w:firstRowFirstColumn="0" w:firstRowLastColumn="0" w:lastRowFirstColumn="0" w:lastRowLastColumn="0"/>
-              <w:rPr>
-                <w:noProof/>
-                <w:lang w:eastAsia="es-MX"/>
-              </w:rPr>
-            </w:pPr>
-          </w:p>
-          <w:p>
-            <w:pPr>
-              <w:cnfStyle w:val="000000010000" w:firstRow="0" w:lastRow="0" w:firstColumn="0" w:lastColumn="0" w:oddVBand="0" w:evenVBand="0" w:oddHBand="0" w:evenHBand="1" w:firstRowFirstColumn="0" w:firstRowLastColumn="0" w:lastRowFirstColumn="0" w:lastRowLastColumn="0"/>
-              <w:rPr>
-                <w:noProof/>
-                <w:lang w:eastAsia="es-MX"/>
-              </w:rPr>
-            </w:pPr>
-          </w:p>
-          <w:p>
-            <w:pPr>
-              <w:cnfStyle w:val="000000010000" w:firstRow="0" w:lastRow="0" w:firstColumn="0" w:lastColumn="0" w:oddVBand="0" w:evenVBand="0" w:oddHBand="0" w:evenHBand="1" w:firstRowFirstColumn="0" w:firstRowLastColumn="0" w:lastRowFirstColumn="0" w:lastRowLastColumn="0"/>
-              <w:rPr>
-                <w:noProof/>
-                <w:lang w:eastAsia="es-MX"/>
-              </w:rPr>
-            </w:pPr>
-          </w:p>
-          <w:p>
-            <w:pPr>
-              <w:cnfStyle w:val="000000010000" w:firstRow="0" w:lastRow="0" w:firstColumn="0" w:lastColumn="0" w:oddVBand="0" w:evenVBand="0" w:oddHBand="0" w:evenHBand="1" w:firstRowFirstColumn="0" w:firstRowLastColumn="0" w:lastRowFirstColumn="0" w:lastRowLastColumn="0"/>
-              <w:rPr>
-                <w:noProof/>
-                <w:lang w:eastAsia="es-MX"/>
-              </w:rPr>
-            </w:pPr>
-          </w:p>
-          <w:p>
-            <w:pPr>
-              <w:cnfStyle w:val="000000010000" w:firstRow="0" w:lastRow="0" w:firstColumn="0" w:lastColumn="0" w:oddVBand="0" w:evenVBand="0" w:oddHBand="0" w:evenHBand="1" w:firstRowFirstColumn="0" w:firstRowLastColumn="0" w:lastRowFirstColumn="0" w:lastRowLastColumn="0"/>
-              <w:rPr>
-                <w:noProof/>
-                <w:lang w:eastAsia="es-MX"/>
-              </w:rPr>
-            </w:pPr>
+            <w:r>
+              <w:rPr>
+                <w:noProof/>
+                <w:lang w:eastAsia="es-MX"/>
+              </w:rPr>
+              <w:t>Seleccionar Menú de Acuerdos</w:t>
+            </w:r>
           </w:p>
           <w:p>
             <w:pPr>
@@ -4234,8 +4565,72 @@
                 <w:noProof/>
                 <w:lang w:eastAsia="es-MX"/>
               </w:rPr>
-              <w:t>Hacer clic en Participaciones Federeles para que se muestre el sub menu y posteriormente hacer clic en Acuerdos</w:t>
-            </w:r>
+              <w:t xml:space="preserve">Hacer clic en </w:t>
+            </w:r>
+            <w:r>
+              <w:rPr>
+                <w:b/>
+                <w:bCs/>
+                <w:noProof/>
+                <w:lang w:eastAsia="es-MX"/>
+              </w:rPr>
+              <w:t>Participaciones Federeles</w:t>
+            </w:r>
+            <w:r>
+              <w:rPr>
+                <w:noProof/>
+                <w:lang w:eastAsia="es-MX"/>
+              </w:rPr>
+              <w:t xml:space="preserve"> para que se muestre el sub menu</w:t>
+            </w:r>
+            <w:r>
+              <w:rPr>
+                <w:noProof/>
+                <w:lang w:eastAsia="es-MX"/>
+              </w:rPr>
+              <w:t>.</w:t>
+            </w:r>
+          </w:p>
+          <w:p>
+            <w:pPr>
+              <w:cnfStyle w:val="000000010000" w:firstRow="0" w:lastRow="0" w:firstColumn="0" w:lastColumn="0" w:oddVBand="0" w:evenVBand="0" w:oddHBand="0" w:evenHBand="1" w:firstRowFirstColumn="0" w:firstRowLastColumn="0" w:lastRowFirstColumn="0" w:lastRowLastColumn="0"/>
+              <w:rPr>
+                <w:noProof/>
+                <w:lang w:eastAsia="es-MX"/>
+              </w:rPr>
+            </w:pPr>
+            <w:r>
+              <w:rPr>
+                <w:noProof/>
+                <w:lang w:eastAsia="es-MX"/>
+              </w:rPr>
+              <w:t>P</w:t>
+            </w:r>
+            <w:r>
+              <w:rPr>
+                <w:noProof/>
+                <w:lang w:eastAsia="es-MX"/>
+              </w:rPr>
+              <w:t xml:space="preserve">osteriormente hacer clic en </w:t>
+            </w:r>
+            <w:r>
+              <w:rPr>
+                <w:b/>
+                <w:bCs/>
+                <w:noProof/>
+                <w:lang w:eastAsia="es-MX"/>
+              </w:rPr>
+              <w:t>Acuerdos</w:t>
+            </w:r>
+          </w:p>
+          <w:p>
+            <w:pPr>
+              <w:cnfStyle w:val="000000010000" w:firstRow="0" w:lastRow="0" w:firstColumn="0" w:lastColumn="0" w:oddVBand="0" w:evenVBand="0" w:oddHBand="0" w:evenHBand="1" w:firstRowFirstColumn="0" w:firstRowLastColumn="0" w:lastRowFirstColumn="0" w:lastRowLastColumn="0"/>
+              <w:rPr>
+                <w:noProof/>
+                <w:lang w:eastAsia="es-MX"/>
+              </w:rPr>
+            </w:pPr>
           </w:p>
           <w:p>
             <w:pPr>
@@ -4516,42 +4911,6 @@
             <w:pPr>
               <w:cnfStyle w:val="000000010000" w:firstRow="0" w:lastRow="0" w:firstColumn="0" w:lastColumn="0" w:oddVBand="0" w:evenVBand="0" w:oddHBand="0" w:evenHBand="1" w:firstRowFirstColumn="0" w:firstRowLastColumn="0" w:lastRowFirstColumn="0" w:lastRowLastColumn="0"/>
               <w:rPr>
-                <w:noProof/>
-                <w:lang w:eastAsia="es-MX"/>
-              </w:rPr>
-            </w:pPr>
-          </w:p>
-          <w:p>
-            <w:pPr>
-              <w:cnfStyle w:val="000000010000" w:firstRow="0" w:lastRow="0" w:firstColumn="0" w:lastColumn="0" w:oddVBand="0" w:evenVBand="0" w:oddHBand="0" w:evenHBand="1" w:firstRowFirstColumn="0" w:firstRowLastColumn="0" w:lastRowFirstColumn="0" w:lastRowLastColumn="0"/>
-              <w:rPr>
-                <w:noProof/>
-                <w:lang w:eastAsia="es-MX"/>
-              </w:rPr>
-            </w:pPr>
-          </w:p>
-          <w:p>
-            <w:pPr>
-              <w:cnfStyle w:val="000000010000" w:firstRow="0" w:lastRow="0" w:firstColumn="0" w:lastColumn="0" w:oddVBand="0" w:evenVBand="0" w:oddHBand="0" w:evenHBand="1" w:firstRowFirstColumn="0" w:firstRowLastColumn="0" w:lastRowFirstColumn="0" w:lastRowLastColumn="0"/>
-              <w:rPr>
-                <w:noProof/>
-                <w:lang w:eastAsia="es-MX"/>
-              </w:rPr>
-            </w:pPr>
-          </w:p>
-          <w:p>
-            <w:pPr>
-              <w:cnfStyle w:val="000000010000" w:firstRow="0" w:lastRow="0" w:firstColumn="0" w:lastColumn="0" w:oddVBand="0" w:evenVBand="0" w:oddHBand="0" w:evenHBand="1" w:firstRowFirstColumn="0" w:firstRowLastColumn="0" w:lastRowFirstColumn="0" w:lastRowLastColumn="0"/>
-              <w:rPr>
-                <w:noProof/>
-                <w:lang w:eastAsia="es-MX"/>
-              </w:rPr>
-            </w:pPr>
-          </w:p>
-          <w:p>
-            <w:pPr>
-              <w:cnfStyle w:val="000000010000" w:firstRow="0" w:lastRow="0" w:firstColumn="0" w:lastColumn="0" w:oddVBand="0" w:evenVBand="0" w:oddHBand="0" w:evenHBand="1" w:firstRowFirstColumn="0" w:firstRowLastColumn="0" w:lastRowFirstColumn="0" w:lastRowLastColumn="0"/>
-              <w:rPr>
                 <w:b/>
                 <w:bCs/>
                 <w:noProof/>
@@ -4593,6 +4952,15 @@
                 <w:lang w:eastAsia="es-MX"/>
               </w:rPr>
               <w:t>de Acuerdos</w:t>
+            </w:r>
+            <w:r>
+              <w:rPr>
+                <w:b/>
+                <w:bCs/>
+                <w:noProof/>
+                <w:lang w:eastAsia="es-MX"/>
+              </w:rPr>
+              <w:t xml:space="preserve"> – Usuario Revisor</w:t>
             </w:r>
           </w:p>
           <w:p>
@@ -4971,10 +5339,10 @@
                 <w:lang w:eastAsia="es-MX"/>
               </w:rPr>
               <w:drawing>
-                <wp:inline distT="0" distB="0" distL="0" distR="0" wp14:anchorId="02B347D7" wp14:editId="32D7A9FF">
-                  <wp:extent cx="5443220" cy="2474595"/>
-                  <wp:effectExtent l="0" t="0" r="5080" b="1905"/>
-                  <wp:docPr id="14" name="Imagen 14"/>
+                <wp:inline distT="0" distB="0" distL="0" distR="0" wp14:anchorId="08BEAC64" wp14:editId="7DD54CEB">
+                  <wp:extent cx="5443220" cy="2461260"/>
+                  <wp:effectExtent l="0" t="0" r="5080" b="2540"/>
+                  <wp:docPr id="229855772" name="Picture 2"/>
                   <wp:cNvGraphicFramePr>
                     <a:graphicFrameLocks xmlns:a="http://schemas.openxmlformats.org/drawingml/2006/main" noChangeAspect="1"/>
                   </wp:cNvGraphicFramePr>
@@ -4982,11 +5350,17 @@
                     <a:graphicData uri="http://schemas.openxmlformats.org/drawingml/2006/picture">
                       <pic:pic xmlns:pic="http://schemas.openxmlformats.org/drawingml/2006/picture">
                         <pic:nvPicPr>
-                          <pic:cNvPr id="1" name=""/>
+                          <pic:cNvPr id="229855772" name="Picture 2"/>
                           <pic:cNvPicPr/>
                         </pic:nvPicPr>
                         <pic:blipFill>
-                          <a:blip r:embed="rId16"/>
+                          <a:blip r:embed="rId16" cstate="print">
+                            <a:extLst>
+                              <a:ext uri="{28A0092B-C50C-407E-A947-70E740481C1C}">
+                                <a14:useLocalDpi xmlns:a14="http://schemas.microsoft.com/office/drawing/2010/main" val="0"/>
+                              </a:ext>
+                            </a:extLst>
+                          </a:blip>
                           <a:stretch>
                             <a:fillRect/>
                           </a:stretch>
@@ -4994,7 +5368,7 @@
                         <pic:spPr>
                           <a:xfrm>
                             <a:off x="0" y="0"/>
-                            <a:ext cx="5443220" cy="2474595"/>
+                            <a:ext cx="5443220" cy="2461260"/>
                           </a:xfrm>
                           <a:prstGeom prst="rect">
                             <a:avLst/>
@@ -5231,7 +5605,7 @@
                 <w:bCs/>
                 <w:lang w:eastAsia="es-MX"/>
               </w:rPr>
-              <w:t>Guardar</w:t>
+              <w:t>Aprobar</w:t>
             </w:r>
             <w:r>
               <w:rPr>
@@ -5247,21 +5621,21 @@
                 <w:rFonts w:eastAsia="Times New Roman" w:cstheme="minorHAnsi"/>
                 <w:lang w:eastAsia="es-MX"/>
               </w:rPr>
-              <w:t xml:space="preserve"> Guarda lo</w:t>
+              <w:t xml:space="preserve"> </w:t>
             </w:r>
             <w:r>
               <w:rPr>
                 <w:rFonts w:eastAsia="Times New Roman" w:cstheme="minorHAnsi"/>
                 <w:lang w:eastAsia="es-MX"/>
               </w:rPr>
-              <w:t>s cambios, actualiza el estatus</w:t>
+              <w:t>Aprueba</w:t>
             </w:r>
             <w:r>
               <w:rPr>
                 <w:rFonts w:eastAsia="Times New Roman" w:cstheme="minorHAnsi"/>
                 <w:lang w:eastAsia="es-MX"/>
               </w:rPr>
-              <w:t xml:space="preserve"> de la petición y la asigna al usuario validador para su posterior publicación.</w:t>
+              <w:t xml:space="preserve"> los cambios, actualiza el estatus de la petición y la asigna al usuario validador para su posterior publicación.</w:t>
             </w:r>
           </w:p>
           <w:p>
@@ -5337,11 +5711,6 @@
           <w:p>
             <w:pPr>
               <w:cnfStyle w:val="000000010000" w:firstRow="0" w:lastRow="0" w:firstColumn="0" w:lastColumn="0" w:oddVBand="0" w:evenVBand="0" w:oddHBand="0" w:evenHBand="1" w:firstRowFirstColumn="0" w:firstRowLastColumn="0" w:lastRowFirstColumn="0" w:lastRowLastColumn="0"/>
-            </w:pPr>
-          </w:p>
-          <w:p>
-            <w:pPr>
-              <w:cnfStyle w:val="000000010000" w:firstRow="0" w:lastRow="0" w:firstColumn="0" w:lastColumn="0" w:oddVBand="0" w:evenVBand="0" w:oddHBand="0" w:evenHBand="1" w:firstRowFirstColumn="0" w:firstRowLastColumn="0" w:lastRowFirstColumn="0" w:lastRowLastColumn="0"/>
               <w:rPr>
                 <w:rFonts w:asciiTheme="majorHAnsi" w:hAnsiTheme="majorHAnsi" w:cstheme="majorHAnsi"/>
                 <w:sz w:val="20"/>
@@ -5430,16 +5799,52 @@
                 <w:ilvl w:val="0"/>
                 <w:numId w:val="33"/>
               </w:numPr>
+              <w:cnfStyle w:val="000000010000" w:firstRow="0" w:lastRow="0" w:firstColumn="0" w:lastColumn="0" w:oddVBand="0" w:evenVBand="0" w:oddHBand="0" w:evenHBand="1" w:firstRowFirstColumn="0" w:firstRowLastColumn="0" w:lastRowFirstColumn="0" w:lastRowLastColumn="0"/>
+            </w:pPr>
+            <w:r>
+              <w:t xml:space="preserve">Después de presionar en el botón </w:t>
+            </w:r>
+            <w:r>
+              <w:rPr>
+                <w:b/>
+                <w:bCs/>
+              </w:rPr>
+              <w:t>Aprobar</w:t>
+            </w:r>
+            <w:r>
+              <w:t>, el sistema lo re dirigirá a la vista de listado de solicitudes</w:t>
+            </w:r>
+          </w:p>
+          <w:p>
+            <w:pPr>
+              <w:pStyle w:val="ListParagraph"/>
+              <w:numPr>
+                <w:ilvl w:val="0"/>
+                <w:numId w:val="33"/>
+              </w:numPr>
               <w:tabs>
                 <w:tab w:val="left" w:pos="7388"/>
               </w:tabs>
               <w:cnfStyle w:val="000000010000" w:firstRow="0" w:lastRow="0" w:firstColumn="0" w:lastColumn="0" w:oddVBand="0" w:evenVBand="0" w:oddHBand="0" w:evenHBand="1" w:firstRowFirstColumn="0" w:firstRowLastColumn="0" w:lastRowFirstColumn="0" w:lastRowLastColumn="0"/>
             </w:pPr>
             <w:r>
-              <w:t xml:space="preserve">Ahora se debe de continuar el proceso con el usuario </w:t>
-            </w:r>
-            <w:r>
-              <w:t>validador</w:t>
+              <w:t xml:space="preserve">Ahora toca al rol </w:t>
+            </w:r>
+            <w:r>
+              <w:rPr>
+                <w:b/>
+                <w:bCs/>
+              </w:rPr>
+              <w:t>Validador</w:t>
+            </w:r>
+            <w:r>
+              <w:t xml:space="preserve"> Administrativo continuar con el proceso de publicación</w:t>
+            </w:r>
+            <w:r>
+              <w:rPr>
+                <w:i/>
+              </w:rPr>
+              <w:tab/>
             </w:r>
           </w:p>
         </w:tc>
@@ -5474,7 +5879,13 @@
               <w:cnfStyle w:val="000000100000" w:firstRow="0" w:lastRow="0" w:firstColumn="0" w:lastColumn="0" w:oddVBand="0" w:evenVBand="0" w:oddHBand="1" w:evenHBand="0" w:firstRowFirstColumn="0" w:firstRowLastColumn="0" w:lastRowFirstColumn="0" w:lastRowLastColumn="0"/>
             </w:pPr>
             <w:r>
-              <w:t>En revisión</w:t>
+              <w:t>R</w:t>
+            </w:r>
+            <w:r>
+              <w:t>evis</w:t>
+            </w:r>
+            <w:r>
+              <w:t>ado</w:t>
             </w:r>
           </w:p>
         </w:tc>
@@ -5491,12 +5902,16 @@
       <w:pPr>
         <w:pStyle w:val="Heading2"/>
       </w:pPr>
-      <w:bookmarkStart w:id="5" w:name="_Toc192839882"/>
+      <w:bookmarkStart w:id="9" w:name="_Toc192839918"/>
+      <w:bookmarkStart w:id="10" w:name="_Toc198203285"/>
       <w:r>
-        <w:lastRenderedPageBreak/>
-        <w:t>Vista Para El Usuario Encargada De Validar Que Los Datos Sean Correctos y Publicarlos</w:t>
+        <w:t xml:space="preserve">Usuario Validador: Proceso de Publicación de Participaciones Federales - </w:t>
       </w:r>
-      <w:bookmarkEnd w:id="5"/>
+      <w:bookmarkEnd w:id="9"/>
+      <w:r>
+        <w:t>Acuerdos</w:t>
+      </w:r>
+      <w:bookmarkEnd w:id="10"/>
     </w:p>
     <w:tbl>
       <w:tblPr>
@@ -5545,7 +5960,61 @@
                 <w:bCs w:val="0"/>
                 <w:iCs/>
               </w:rPr>
-              <w:t>Coordinador de Dirección  de Planeación Hacendaria- Validador</w:t>
+              <w:t xml:space="preserve">Revisar que las </w:t>
+            </w:r>
+            <w:r>
+              <w:rPr>
+                <w:iCs/>
+              </w:rPr>
+              <w:t xml:space="preserve">Participaciones </w:t>
+            </w:r>
+            <w:r>
+              <w:rPr>
+                <w:iCs/>
+              </w:rPr>
+              <w:t>Federales</w:t>
+            </w:r>
+            <w:r>
+              <w:rPr>
+                <w:iCs/>
+              </w:rPr>
+              <w:t xml:space="preserve"> - </w:t>
+            </w:r>
+            <w:r>
+              <w:rPr>
+                <w:iCs/>
+              </w:rPr>
+              <w:t>Acuerdos</w:t>
+            </w:r>
+            <w:r>
+              <w:rPr>
+                <w:b w:val="0"/>
+                <w:bCs w:val="0"/>
+                <w:iCs/>
+              </w:rPr>
+              <w:t xml:space="preserve"> sean </w:t>
+            </w:r>
+            <w:r>
+              <w:rPr>
+                <w:b w:val="0"/>
+                <w:bCs w:val="0"/>
+                <w:iCs/>
+              </w:rPr>
+              <w:t>c</w:t>
+            </w:r>
+            <w:r>
+              <w:rPr>
+                <w:b w:val="0"/>
+                <w:bCs w:val="0"/>
+                <w:iCs/>
+              </w:rPr>
+              <w:t xml:space="preserve">orrectos y </w:t>
+            </w:r>
+            <w:r>
+              <w:rPr>
+                <w:iCs/>
+              </w:rPr>
+              <w:t>Publicarlos</w:t>
             </w:r>
           </w:p>
         </w:tc>
@@ -5617,6 +6086,24 @@
             <w:pPr>
               <w:cnfStyle w:val="000000010000" w:firstRow="0" w:lastRow="0" w:firstColumn="0" w:lastColumn="0" w:oddVBand="0" w:evenVBand="0" w:oddHBand="0" w:evenHBand="1" w:firstRowFirstColumn="0" w:firstRowLastColumn="0" w:lastRowFirstColumn="0" w:lastRowLastColumn="0"/>
               <w:rPr>
+                <w:noProof/>
+                <w:lang w:eastAsia="es-MX"/>
+              </w:rPr>
+            </w:pPr>
+          </w:p>
+          <w:p>
+            <w:pPr>
+              <w:cnfStyle w:val="000000010000" w:firstRow="0" w:lastRow="0" w:firstColumn="0" w:lastColumn="0" w:oddVBand="0" w:evenVBand="0" w:oddHBand="0" w:evenHBand="1" w:firstRowFirstColumn="0" w:firstRowLastColumn="0" w:lastRowFirstColumn="0" w:lastRowLastColumn="0"/>
+              <w:rPr>
+                <w:noProof/>
+                <w:lang w:eastAsia="es-MX"/>
+              </w:rPr>
+            </w:pPr>
+          </w:p>
+          <w:p>
+            <w:pPr>
+              <w:cnfStyle w:val="000000010000" w:firstRow="0" w:lastRow="0" w:firstColumn="0" w:lastColumn="0" w:oddVBand="0" w:evenVBand="0" w:oddHBand="0" w:evenHBand="1" w:firstRowFirstColumn="0" w:firstRowLastColumn="0" w:lastRowFirstColumn="0" w:lastRowLastColumn="0"/>
+              <w:rPr>
                 <w:iCs/>
               </w:rPr>
             </w:pPr>
@@ -5684,6 +6171,15 @@
               </w:rPr>
               <w:t xml:space="preserve">nara a la vista principal de Plataforma Portal De Participaciones Y Aportaciones Federales Y Estatales </w:t>
             </w:r>
+          </w:p>
+          <w:p>
+            <w:pPr>
+              <w:cnfStyle w:val="000000010000" w:firstRow="0" w:lastRow="0" w:firstColumn="0" w:lastColumn="0" w:oddVBand="0" w:evenVBand="0" w:oddHBand="0" w:evenHBand="1" w:firstRowFirstColumn="0" w:firstRowLastColumn="0" w:lastRowFirstColumn="0" w:lastRowLastColumn="0"/>
+              <w:rPr>
+                <w:noProof/>
+                <w:lang w:eastAsia="es-MX"/>
+              </w:rPr>
+            </w:pPr>
           </w:p>
           <w:p>
             <w:pPr>
@@ -5968,33 +6464,6 @@
                 <w:lang w:eastAsia="es-MX"/>
               </w:rPr>
             </w:pPr>
-          </w:p>
-          <w:p>
-            <w:pPr>
-              <w:cnfStyle w:val="000000010000" w:firstRow="0" w:lastRow="0" w:firstColumn="0" w:lastColumn="0" w:oddVBand="0" w:evenVBand="0" w:oddHBand="0" w:evenHBand="1" w:firstRowFirstColumn="0" w:firstRowLastColumn="0" w:lastRowFirstColumn="0" w:lastRowLastColumn="0"/>
-              <w:rPr>
-                <w:noProof/>
-                <w:lang w:eastAsia="es-MX"/>
-              </w:rPr>
-            </w:pPr>
-          </w:p>
-          <w:p>
-            <w:pPr>
-              <w:cnfStyle w:val="000000010000" w:firstRow="0" w:lastRow="0" w:firstColumn="0" w:lastColumn="0" w:oddVBand="0" w:evenVBand="0" w:oddHBand="0" w:evenHBand="1" w:firstRowFirstColumn="0" w:firstRowLastColumn="0" w:lastRowFirstColumn="0" w:lastRowLastColumn="0"/>
-              <w:rPr>
-                <w:noProof/>
-                <w:lang w:eastAsia="es-MX"/>
-              </w:rPr>
-            </w:pPr>
-          </w:p>
-          <w:p>
-            <w:pPr>
-              <w:cnfStyle w:val="000000010000" w:firstRow="0" w:lastRow="0" w:firstColumn="0" w:lastColumn="0" w:oddVBand="0" w:evenVBand="0" w:oddHBand="0" w:evenHBand="1" w:firstRowFirstColumn="0" w:firstRowLastColumn="0" w:lastRowFirstColumn="0" w:lastRowLastColumn="0"/>
-              <w:rPr>
-                <w:noProof/>
-                <w:lang w:eastAsia="es-MX"/>
-              </w:rPr>
-            </w:pPr>
             <w:r>
               <w:rPr>
                 <w:noProof/>
@@ -6325,15 +6794,6 @@
             <w:pPr>
               <w:cnfStyle w:val="000000010000" w:firstRow="0" w:lastRow="0" w:firstColumn="0" w:lastColumn="0" w:oddVBand="0" w:evenVBand="0" w:oddHBand="0" w:evenHBand="1" w:firstRowFirstColumn="0" w:firstRowLastColumn="0" w:lastRowFirstColumn="0" w:lastRowLastColumn="0"/>
               <w:rPr>
-                <w:noProof/>
-                <w:lang w:eastAsia="es-MX"/>
-              </w:rPr>
-            </w:pPr>
-          </w:p>
-          <w:p>
-            <w:pPr>
-              <w:cnfStyle w:val="000000010000" w:firstRow="0" w:lastRow="0" w:firstColumn="0" w:lastColumn="0" w:oddVBand="0" w:evenVBand="0" w:oddHBand="0" w:evenHBand="1" w:firstRowFirstColumn="0" w:firstRowLastColumn="0" w:lastRowFirstColumn="0" w:lastRowLastColumn="0"/>
-              <w:rPr>
                 <w:b/>
                 <w:bCs/>
                 <w:noProof/>
@@ -6347,7 +6807,7 @@
                 <w:noProof/>
                 <w:lang w:eastAsia="es-MX"/>
               </w:rPr>
-              <w:t xml:space="preserve">Listado de </w:t>
+              <w:t>Pantalla de Participaciones Federales (</w:t>
             </w:r>
             <w:r>
               <w:rPr>
@@ -6356,7 +6816,7 @@
                 <w:noProof/>
                 <w:lang w:eastAsia="es-MX"/>
               </w:rPr>
-              <w:t>Documentos</w:t>
+              <w:t>Acuerdos</w:t>
             </w:r>
             <w:r>
               <w:rPr>
@@ -6365,7 +6825,7 @@
                 <w:noProof/>
                 <w:lang w:eastAsia="es-MX"/>
               </w:rPr>
-              <w:t xml:space="preserve"> Federales </w:t>
+              <w:t xml:space="preserve">) - Usuario </w:t>
             </w:r>
             <w:r>
               <w:rPr>
@@ -6374,7 +6834,36 @@
                 <w:noProof/>
                 <w:lang w:eastAsia="es-MX"/>
               </w:rPr>
-              <w:t>de Acuerdos</w:t>
+              <w:t>Validador</w:t>
+            </w:r>
+          </w:p>
+          <w:p>
+            <w:pPr>
+              <w:cnfStyle w:val="000000010000" w:firstRow="0" w:lastRow="0" w:firstColumn="0" w:lastColumn="0" w:oddVBand="0" w:evenVBand="0" w:oddHBand="0" w:evenHBand="1" w:firstRowFirstColumn="0" w:firstRowLastColumn="0" w:lastRowFirstColumn="0" w:lastRowLastColumn="0"/>
+              <w:rPr>
+                <w:b/>
+                <w:bCs/>
+                <w:noProof/>
+                <w:lang w:eastAsia="es-MX"/>
+              </w:rPr>
+            </w:pPr>
+            <w:r>
+              <w:rPr>
+                <w:b/>
+                <w:bCs/>
+                <w:noProof/>
+                <w:lang w:eastAsia="es-MX"/>
+              </w:rPr>
+              <w:t xml:space="preserve">Listado de </w:t>
+            </w:r>
+            <w:r>
+              <w:rPr>
+                <w:b/>
+                <w:bCs/>
+                <w:noProof/>
+                <w:lang w:eastAsia="es-MX"/>
+              </w:rPr>
+              <w:t>Documentos</w:t>
             </w:r>
           </w:p>
           <w:p>
@@ -6777,7 +7266,7 @@
                           <pic:cNvPicPr/>
                         </pic:nvPicPr>
                         <pic:blipFill>
-                          <a:blip r:embed="rId16"/>
+                          <a:blip r:embed="rId20"/>
                           <a:stretch>
                             <a:fillRect/>
                           </a:stretch>
@@ -7109,7 +7598,7 @@
                 <w:noProof/>
               </w:rPr>
               <w:drawing>
-                <wp:inline distT="0" distB="0" distL="0" distR="0" wp14:anchorId="4B3FFA81" wp14:editId="64B60CCC">
+                <wp:inline distT="0" distB="0" distL="0" distR="0" wp14:anchorId="4B3FFA81" wp14:editId="6223432F">
                   <wp:extent cx="5443220" cy="2498090"/>
                   <wp:effectExtent l="0" t="0" r="5080" b="3810"/>
                   <wp:docPr id="730083308" name="Picture 3"/>
@@ -7124,7 +7613,7 @@
                           <pic:cNvPicPr/>
                         </pic:nvPicPr>
                         <pic:blipFill>
-                          <a:blip r:embed="rId20" cstate="print">
+                          <a:blip r:embed="rId21" cstate="print">
                             <a:extLst>
                               <a:ext uri="{28A0092B-C50C-407E-A947-70E740481C1C}">
                                 <a14:useLocalDpi xmlns:a14="http://schemas.microsoft.com/office/drawing/2010/main" val="0"/>
@@ -7206,17 +7695,6 @@
               </w:rPr>
             </w:pPr>
           </w:p>
-          <w:p>
-            <w:pPr>
-              <w:cnfStyle w:val="000000010000" w:firstRow="0" w:lastRow="0" w:firstColumn="0" w:lastColumn="0" w:oddVBand="0" w:evenVBand="0" w:oddHBand="0" w:evenHBand="1" w:firstRowFirstColumn="0" w:firstRowLastColumn="0" w:lastRowFirstColumn="0" w:lastRowLastColumn="0"/>
-              <w:rPr>
-                <w:rFonts w:asciiTheme="majorHAnsi" w:hAnsiTheme="majorHAnsi" w:cstheme="majorHAnsi"/>
-                <w:sz w:val="20"/>
-                <w:szCs w:val="20"/>
-                <w:lang w:val="es-ES"/>
-              </w:rPr>
-            </w:pPr>
-          </w:p>
         </w:tc>
       </w:tr>
       <w:tr>
@@ -7326,11 +7804,19 @@
           </w:tcPr>
           <w:p>
             <w:pPr>
+              <w:pStyle w:val="ListParagraph"/>
+              <w:numPr>
+                <w:ilvl w:val="0"/>
+                <w:numId w:val="33"/>
+              </w:numPr>
               <w:tabs>
                 <w:tab w:val="left" w:pos="7388"/>
               </w:tabs>
               <w:cnfStyle w:val="000000010000" w:firstRow="0" w:lastRow="0" w:firstColumn="0" w:lastColumn="0" w:oddVBand="0" w:evenVBand="0" w:oddHBand="0" w:evenHBand="1" w:firstRowFirstColumn="0" w:firstRowLastColumn="0" w:lastRowFirstColumn="0" w:lastRowLastColumn="0"/>
             </w:pPr>
+            <w:r>
+              <w:t>La información será publicada en el Portal de acceso al público en general</w:t>
+            </w:r>
             <w:r>
               <w:tab/>
             </w:r>
@@ -7376,15 +7862,10 @@
         </w:tc>
       </w:tr>
     </w:tbl>
-    <w:p>
-      <w:pPr>
-        <w:pStyle w:val="Heading2"/>
-      </w:pPr>
-    </w:p>
     <w:p/>
     <w:sectPr>
-      <w:headerReference w:type="default" r:id="rId21"/>
-      <w:footerReference w:type="default" r:id="rId22"/>
+      <w:headerReference w:type="default" r:id="rId22"/>
+      <w:footerReference w:type="default" r:id="rId23"/>
       <w:pgSz w:w="12240" w:h="15840" w:code="1"/>
       <w:pgMar w:top="720" w:right="720" w:bottom="720" w:left="720" w:header="708" w:footer="708" w:gutter="0"/>
       <w:cols w:space="708"/>
@@ -9456,7 +9937,7 @@
   <w:abstractNum w:abstractNumId="16" w15:restartNumberingAfterBreak="0">
     <w:nsid w:val="26431207"/>
     <w:multiLevelType w:val="hybridMultilevel"/>
-    <w:tmpl w:val="5AA4D9E8"/>
+    <w:tmpl w:val="0192770E"/>
     <w:lvl w:ilvl="0" w:tplc="080A000F">
       <w:start w:val="1"/>
       <w:numFmt w:val="decimal"/>
@@ -9469,16 +9950,16 @@
         <w:rFonts w:hint="default"/>
       </w:rPr>
     </w:lvl>
-    <w:lvl w:ilvl="1" w:tplc="080A0003" w:tentative="1">
-      <w:start w:val="1"/>
-      <w:numFmt w:val="bullet"/>
-      <w:lvlText w:val="o"/>
-      <w:lvlJc w:val="left"/>
-      <w:pPr>
-        <w:ind w:left="1440" w:hanging="360"/>
-      </w:pPr>
-      <w:rPr>
-        <w:rFonts w:ascii="Courier New" w:hAnsi="Courier New" w:cs="Courier New" w:hint="default"/>
+    <w:lvl w:ilvl="1" w:tplc="080A0001">
+      <w:start w:val="1"/>
+      <w:numFmt w:val="bullet"/>
+      <w:lvlText w:val=""/>
+      <w:lvlJc w:val="left"/>
+      <w:pPr>
+        <w:ind w:left="1080" w:hanging="360"/>
+      </w:pPr>
+      <w:rPr>
+        <w:rFonts w:ascii="Symbol" w:hAnsi="Symbol" w:hint="default"/>
       </w:rPr>
     </w:lvl>
     <w:lvl w:ilvl="2" w:tplc="080A0005" w:tentative="1">
@@ -9917,6 +10398,118 @@
     </w:lvl>
   </w:abstractNum>
   <w:abstractNum w:abstractNumId="21" w15:restartNumberingAfterBreak="0">
+    <w:nsid w:val="299D2B3A"/>
+    <w:multiLevelType w:val="hybridMultilevel"/>
+    <w:tmpl w:val="83A495F6"/>
+    <w:lvl w:ilvl="0" w:tplc="D48236FA">
+      <w:numFmt w:val="bullet"/>
+      <w:lvlText w:val="-"/>
+      <w:lvlJc w:val="left"/>
+      <w:pPr>
+        <w:ind w:left="720" w:hanging="360"/>
+      </w:pPr>
+      <w:rPr>
+        <w:rFonts w:ascii="Calibri" w:eastAsiaTheme="minorHAnsi" w:hAnsi="Calibri" w:cs="Calibri" w:hint="default"/>
+      </w:rPr>
+    </w:lvl>
+    <w:lvl w:ilvl="1" w:tplc="04090003" w:tentative="1">
+      <w:start w:val="1"/>
+      <w:numFmt w:val="bullet"/>
+      <w:lvlText w:val="o"/>
+      <w:lvlJc w:val="left"/>
+      <w:pPr>
+        <w:ind w:left="1440" w:hanging="360"/>
+      </w:pPr>
+      <w:rPr>
+        <w:rFonts w:ascii="Courier New" w:hAnsi="Courier New" w:cs="Courier New" w:hint="default"/>
+      </w:rPr>
+    </w:lvl>
+    <w:lvl w:ilvl="2" w:tplc="04090005" w:tentative="1">
+      <w:start w:val="1"/>
+      <w:numFmt w:val="bullet"/>
+      <w:lvlText w:val=""/>
+      <w:lvlJc w:val="left"/>
+      <w:pPr>
+        <w:ind w:left="2160" w:hanging="360"/>
+      </w:pPr>
+      <w:rPr>
+        <w:rFonts w:ascii="Wingdings" w:hAnsi="Wingdings" w:hint="default"/>
+      </w:rPr>
+    </w:lvl>
+    <w:lvl w:ilvl="3" w:tplc="04090001" w:tentative="1">
+      <w:start w:val="1"/>
+      <w:numFmt w:val="bullet"/>
+      <w:lvlText w:val=""/>
+      <w:lvlJc w:val="left"/>
+      <w:pPr>
+        <w:ind w:left="2880" w:hanging="360"/>
+      </w:pPr>
+      <w:rPr>
+        <w:rFonts w:ascii="Symbol" w:hAnsi="Symbol" w:hint="default"/>
+      </w:rPr>
+    </w:lvl>
+    <w:lvl w:ilvl="4" w:tplc="04090003" w:tentative="1">
+      <w:start w:val="1"/>
+      <w:numFmt w:val="bullet"/>
+      <w:lvlText w:val="o"/>
+      <w:lvlJc w:val="left"/>
+      <w:pPr>
+        <w:ind w:left="3600" w:hanging="360"/>
+      </w:pPr>
+      <w:rPr>
+        <w:rFonts w:ascii="Courier New" w:hAnsi="Courier New" w:cs="Courier New" w:hint="default"/>
+      </w:rPr>
+    </w:lvl>
+    <w:lvl w:ilvl="5" w:tplc="04090005" w:tentative="1">
+      <w:start w:val="1"/>
+      <w:numFmt w:val="bullet"/>
+      <w:lvlText w:val=""/>
+      <w:lvlJc w:val="left"/>
+      <w:pPr>
+        <w:ind w:left="4320" w:hanging="360"/>
+      </w:pPr>
+      <w:rPr>
+        <w:rFonts w:ascii="Wingdings" w:hAnsi="Wingdings" w:hint="default"/>
+      </w:rPr>
+    </w:lvl>
+    <w:lvl w:ilvl="6" w:tplc="04090001" w:tentative="1">
+      <w:start w:val="1"/>
+      <w:numFmt w:val="bullet"/>
+      <w:lvlText w:val=""/>
+      <w:lvlJc w:val="left"/>
+      <w:pPr>
+        <w:ind w:left="5040" w:hanging="360"/>
+      </w:pPr>
+      <w:rPr>
+        <w:rFonts w:ascii="Symbol" w:hAnsi="Symbol" w:hint="default"/>
+      </w:rPr>
+    </w:lvl>
+    <w:lvl w:ilvl="7" w:tplc="04090003" w:tentative="1">
+      <w:start w:val="1"/>
+      <w:numFmt w:val="bullet"/>
+      <w:lvlText w:val="o"/>
+      <w:lvlJc w:val="left"/>
+      <w:pPr>
+        <w:ind w:left="5760" w:hanging="360"/>
+      </w:pPr>
+      <w:rPr>
+        <w:rFonts w:ascii="Courier New" w:hAnsi="Courier New" w:cs="Courier New" w:hint="default"/>
+      </w:rPr>
+    </w:lvl>
+    <w:lvl w:ilvl="8" w:tplc="04090005" w:tentative="1">
+      <w:start w:val="1"/>
+      <w:numFmt w:val="bullet"/>
+      <w:lvlText w:val=""/>
+      <w:lvlJc w:val="left"/>
+      <w:pPr>
+        <w:ind w:left="6480" w:hanging="360"/>
+      </w:pPr>
+      <w:rPr>
+        <w:rFonts w:ascii="Wingdings" w:hAnsi="Wingdings" w:hint="default"/>
+      </w:rPr>
+    </w:lvl>
+  </w:abstractNum>
+  <w:abstractNum w:abstractNumId="22" w15:restartNumberingAfterBreak="0">
     <w:nsid w:val="2B4B1FEF"/>
     <w:multiLevelType w:val="hybridMultilevel"/>
     <w:tmpl w:val="0AB06E12"/>
@@ -10002,7 +10595,7 @@
       </w:pPr>
     </w:lvl>
   </w:abstractNum>
-  <w:abstractNum w:abstractNumId="22" w15:restartNumberingAfterBreak="0">
+  <w:abstractNum w:abstractNumId="23" w15:restartNumberingAfterBreak="0">
     <w:nsid w:val="2D59680D"/>
     <w:multiLevelType w:val="hybridMultilevel"/>
     <w:tmpl w:val="156E69CE"/>
@@ -10115,7 +10708,7 @@
       </w:rPr>
     </w:lvl>
   </w:abstractNum>
-  <w:abstractNum w:abstractNumId="23" w15:restartNumberingAfterBreak="0">
+  <w:abstractNum w:abstractNumId="24" w15:restartNumberingAfterBreak="0">
     <w:nsid w:val="2DFC4DBC"/>
     <w:multiLevelType w:val="hybridMultilevel"/>
     <w:tmpl w:val="ED186154"/>
@@ -10201,7 +10794,7 @@
       </w:pPr>
     </w:lvl>
   </w:abstractNum>
-  <w:abstractNum w:abstractNumId="24" w15:restartNumberingAfterBreak="0">
+  <w:abstractNum w:abstractNumId="25" w15:restartNumberingAfterBreak="0">
     <w:nsid w:val="31183112"/>
     <w:multiLevelType w:val="hybridMultilevel"/>
     <w:tmpl w:val="30BC0472"/>
@@ -10314,7 +10907,7 @@
       </w:rPr>
     </w:lvl>
   </w:abstractNum>
-  <w:abstractNum w:abstractNumId="25" w15:restartNumberingAfterBreak="0">
+  <w:abstractNum w:abstractNumId="26" w15:restartNumberingAfterBreak="0">
     <w:nsid w:val="343F2324"/>
     <w:multiLevelType w:val="multilevel"/>
     <w:tmpl w:val="B9B03042"/>
@@ -10463,7 +11056,7 @@
       </w:rPr>
     </w:lvl>
   </w:abstractNum>
-  <w:abstractNum w:abstractNumId="26" w15:restartNumberingAfterBreak="0">
+  <w:abstractNum w:abstractNumId="27" w15:restartNumberingAfterBreak="0">
     <w:nsid w:val="375A362A"/>
     <w:multiLevelType w:val="hybridMultilevel"/>
     <w:tmpl w:val="3EA006A6"/>
@@ -10576,7 +11169,7 @@
       </w:rPr>
     </w:lvl>
   </w:abstractNum>
-  <w:abstractNum w:abstractNumId="27" w15:restartNumberingAfterBreak="0">
+  <w:abstractNum w:abstractNumId="28" w15:restartNumberingAfterBreak="0">
     <w:nsid w:val="38A84181"/>
     <w:multiLevelType w:val="hybridMultilevel"/>
     <w:tmpl w:val="9C4EE1BA"/>
@@ -10689,7 +11282,7 @@
       </w:rPr>
     </w:lvl>
   </w:abstractNum>
-  <w:abstractNum w:abstractNumId="28" w15:restartNumberingAfterBreak="0">
+  <w:abstractNum w:abstractNumId="29" w15:restartNumberingAfterBreak="0">
     <w:nsid w:val="39D86336"/>
     <w:multiLevelType w:val="hybridMultilevel"/>
     <w:tmpl w:val="BAA02BF4"/>
@@ -10802,7 +11395,7 @@
       </w:rPr>
     </w:lvl>
   </w:abstractNum>
-  <w:abstractNum w:abstractNumId="29" w15:restartNumberingAfterBreak="0">
+  <w:abstractNum w:abstractNumId="30" w15:restartNumberingAfterBreak="0">
     <w:nsid w:val="41B20BF3"/>
     <w:multiLevelType w:val="hybridMultilevel"/>
     <w:tmpl w:val="C1F09970"/>
@@ -10891,7 +11484,7 @@
       </w:pPr>
     </w:lvl>
   </w:abstractNum>
-  <w:abstractNum w:abstractNumId="30" w15:restartNumberingAfterBreak="0">
+  <w:abstractNum w:abstractNumId="31" w15:restartNumberingAfterBreak="0">
     <w:nsid w:val="4256305D"/>
     <w:multiLevelType w:val="hybridMultilevel"/>
     <w:tmpl w:val="5950EA8E"/>
@@ -11004,7 +11597,7 @@
       </w:rPr>
     </w:lvl>
   </w:abstractNum>
-  <w:abstractNum w:abstractNumId="31" w15:restartNumberingAfterBreak="0">
+  <w:abstractNum w:abstractNumId="32" w15:restartNumberingAfterBreak="0">
     <w:nsid w:val="440B1AC4"/>
     <w:multiLevelType w:val="hybridMultilevel"/>
     <w:tmpl w:val="1026C370"/>
@@ -11117,7 +11710,7 @@
       </w:rPr>
     </w:lvl>
   </w:abstractNum>
-  <w:abstractNum w:abstractNumId="32" w15:restartNumberingAfterBreak="0">
+  <w:abstractNum w:abstractNumId="33" w15:restartNumberingAfterBreak="0">
     <w:nsid w:val="4BCE5ACD"/>
     <w:multiLevelType w:val="hybridMultilevel"/>
     <w:tmpl w:val="8074727A"/>
@@ -11206,7 +11799,7 @@
       </w:pPr>
     </w:lvl>
   </w:abstractNum>
-  <w:abstractNum w:abstractNumId="33" w15:restartNumberingAfterBreak="0">
+  <w:abstractNum w:abstractNumId="34" w15:restartNumberingAfterBreak="0">
     <w:nsid w:val="51672D9A"/>
     <w:multiLevelType w:val="hybridMultilevel"/>
     <w:tmpl w:val="5944EB78"/>
@@ -11319,7 +11912,7 @@
       </w:rPr>
     </w:lvl>
   </w:abstractNum>
-  <w:abstractNum w:abstractNumId="34" w15:restartNumberingAfterBreak="0">
+  <w:abstractNum w:abstractNumId="35" w15:restartNumberingAfterBreak="0">
     <w:nsid w:val="52873AE4"/>
     <w:multiLevelType w:val="hybridMultilevel"/>
     <w:tmpl w:val="13F63832"/>
@@ -11405,7 +11998,7 @@
       </w:pPr>
     </w:lvl>
   </w:abstractNum>
-  <w:abstractNum w:abstractNumId="35" w15:restartNumberingAfterBreak="0">
+  <w:abstractNum w:abstractNumId="36" w15:restartNumberingAfterBreak="0">
     <w:nsid w:val="57A35FE8"/>
     <w:multiLevelType w:val="hybridMultilevel"/>
     <w:tmpl w:val="2A3CB2BA"/>
@@ -11494,7 +12087,7 @@
       </w:pPr>
     </w:lvl>
   </w:abstractNum>
-  <w:abstractNum w:abstractNumId="36" w15:restartNumberingAfterBreak="0">
+  <w:abstractNum w:abstractNumId="37" w15:restartNumberingAfterBreak="0">
     <w:nsid w:val="57D25444"/>
     <w:multiLevelType w:val="hybridMultilevel"/>
     <w:tmpl w:val="BCD4C16C"/>
@@ -11580,7 +12173,7 @@
       </w:pPr>
     </w:lvl>
   </w:abstractNum>
-  <w:abstractNum w:abstractNumId="37" w15:restartNumberingAfterBreak="0">
+  <w:abstractNum w:abstractNumId="38" w15:restartNumberingAfterBreak="0">
     <w:nsid w:val="5E507B08"/>
     <w:multiLevelType w:val="hybridMultilevel"/>
     <w:tmpl w:val="567C2690"/>
@@ -11666,7 +12259,7 @@
       </w:pPr>
     </w:lvl>
   </w:abstractNum>
-  <w:abstractNum w:abstractNumId="38" w15:restartNumberingAfterBreak="0">
+  <w:abstractNum w:abstractNumId="39" w15:restartNumberingAfterBreak="0">
     <w:nsid w:val="5FBA31C9"/>
     <w:multiLevelType w:val="hybridMultilevel"/>
     <w:tmpl w:val="505A00B4"/>
@@ -11779,7 +12372,7 @@
       </w:rPr>
     </w:lvl>
   </w:abstractNum>
-  <w:abstractNum w:abstractNumId="39" w15:restartNumberingAfterBreak="0">
+  <w:abstractNum w:abstractNumId="40" w15:restartNumberingAfterBreak="0">
     <w:nsid w:val="64A2768A"/>
     <w:multiLevelType w:val="hybridMultilevel"/>
     <w:tmpl w:val="A754BFE2"/>
@@ -11892,7 +12485,7 @@
       </w:rPr>
     </w:lvl>
   </w:abstractNum>
-  <w:abstractNum w:abstractNumId="40" w15:restartNumberingAfterBreak="0">
+  <w:abstractNum w:abstractNumId="41" w15:restartNumberingAfterBreak="0">
     <w:nsid w:val="652A3BC0"/>
     <w:multiLevelType w:val="hybridMultilevel"/>
     <w:tmpl w:val="F5C89862"/>
@@ -12005,7 +12598,7 @@
       </w:rPr>
     </w:lvl>
   </w:abstractNum>
-  <w:abstractNum w:abstractNumId="41" w15:restartNumberingAfterBreak="0">
+  <w:abstractNum w:abstractNumId="42" w15:restartNumberingAfterBreak="0">
     <w:nsid w:val="6DD60BD8"/>
     <w:multiLevelType w:val="hybridMultilevel"/>
     <w:tmpl w:val="E3CED8E0"/>
@@ -12118,7 +12711,7 @@
       </w:rPr>
     </w:lvl>
   </w:abstractNum>
-  <w:abstractNum w:abstractNumId="42" w15:restartNumberingAfterBreak="0">
+  <w:abstractNum w:abstractNumId="43" w15:restartNumberingAfterBreak="0">
     <w:nsid w:val="6E4D4F89"/>
     <w:multiLevelType w:val="hybridMultilevel"/>
     <w:tmpl w:val="D2CEB2F8"/>
@@ -12231,7 +12824,7 @@
       </w:rPr>
     </w:lvl>
   </w:abstractNum>
-  <w:abstractNum w:abstractNumId="43" w15:restartNumberingAfterBreak="0">
+  <w:abstractNum w:abstractNumId="44" w15:restartNumberingAfterBreak="0">
     <w:nsid w:val="71E52EFA"/>
     <w:multiLevelType w:val="hybridMultilevel"/>
     <w:tmpl w:val="F7E488DA"/>
@@ -12344,7 +12937,7 @@
       </w:rPr>
     </w:lvl>
   </w:abstractNum>
-  <w:abstractNum w:abstractNumId="44" w15:restartNumberingAfterBreak="0">
+  <w:abstractNum w:abstractNumId="45" w15:restartNumberingAfterBreak="0">
     <w:nsid w:val="76A85540"/>
     <w:multiLevelType w:val="hybridMultilevel"/>
     <w:tmpl w:val="7D8A74AA"/>
@@ -12457,7 +13050,7 @@
       </w:rPr>
     </w:lvl>
   </w:abstractNum>
-  <w:abstractNum w:abstractNumId="45" w15:restartNumberingAfterBreak="0">
+  <w:abstractNum w:abstractNumId="46" w15:restartNumberingAfterBreak="0">
     <w:nsid w:val="78C33063"/>
     <w:multiLevelType w:val="hybridMultilevel"/>
     <w:tmpl w:val="31922586"/>
@@ -12546,7 +13139,7 @@
       </w:pPr>
     </w:lvl>
   </w:abstractNum>
-  <w:abstractNum w:abstractNumId="46" w15:restartNumberingAfterBreak="0">
+  <w:abstractNum w:abstractNumId="47" w15:restartNumberingAfterBreak="0">
     <w:nsid w:val="78F802D2"/>
     <w:multiLevelType w:val="hybridMultilevel"/>
     <w:tmpl w:val="861AFA66"/>
@@ -12659,7 +13252,7 @@
       </w:rPr>
     </w:lvl>
   </w:abstractNum>
-  <w:abstractNum w:abstractNumId="47" w15:restartNumberingAfterBreak="0">
+  <w:abstractNum w:abstractNumId="48" w15:restartNumberingAfterBreak="0">
     <w:nsid w:val="7DC6609A"/>
     <w:multiLevelType w:val="hybridMultilevel"/>
     <w:tmpl w:val="8384E110"/>
@@ -12752,28 +13345,28 @@
     <w:abstractNumId w:val="18"/>
   </w:num>
   <w:num w:numId="3" w16cid:durableId="793526211">
-    <w:abstractNumId w:val="40"/>
+    <w:abstractNumId w:val="41"/>
   </w:num>
   <w:num w:numId="4" w16cid:durableId="1895268017">
-    <w:abstractNumId w:val="36"/>
+    <w:abstractNumId w:val="37"/>
   </w:num>
   <w:num w:numId="5" w16cid:durableId="31925023">
-    <w:abstractNumId w:val="34"/>
+    <w:abstractNumId w:val="35"/>
   </w:num>
   <w:num w:numId="6" w16cid:durableId="1762794640">
-    <w:abstractNumId w:val="21"/>
+    <w:abstractNumId w:val="22"/>
   </w:num>
   <w:num w:numId="7" w16cid:durableId="542835314">
     <w:abstractNumId w:val="6"/>
   </w:num>
   <w:num w:numId="8" w16cid:durableId="227231962">
-    <w:abstractNumId w:val="35"/>
+    <w:abstractNumId w:val="36"/>
   </w:num>
   <w:num w:numId="9" w16cid:durableId="48963324">
     <w:abstractNumId w:val="19"/>
   </w:num>
   <w:num w:numId="10" w16cid:durableId="1752308644">
-    <w:abstractNumId w:val="27"/>
+    <w:abstractNumId w:val="28"/>
   </w:num>
   <w:num w:numId="11" w16cid:durableId="481123166">
     <w:abstractNumId w:val="8"/>
@@ -12785,22 +13378,22 @@
     <w:abstractNumId w:val="9"/>
   </w:num>
   <w:num w:numId="14" w16cid:durableId="949362656">
-    <w:abstractNumId w:val="47"/>
+    <w:abstractNumId w:val="48"/>
   </w:num>
   <w:num w:numId="15" w16cid:durableId="207767625">
     <w:abstractNumId w:val="5"/>
   </w:num>
   <w:num w:numId="16" w16cid:durableId="1062556854">
-    <w:abstractNumId w:val="38"/>
+    <w:abstractNumId w:val="39"/>
   </w:num>
   <w:num w:numId="17" w16cid:durableId="1605647274">
-    <w:abstractNumId w:val="24"/>
+    <w:abstractNumId w:val="25"/>
   </w:num>
   <w:num w:numId="18" w16cid:durableId="27419360">
     <w:abstractNumId w:val="0"/>
   </w:num>
   <w:num w:numId="19" w16cid:durableId="859779134">
-    <w:abstractNumId w:val="45"/>
+    <w:abstractNumId w:val="46"/>
   </w:num>
   <w:num w:numId="20" w16cid:durableId="657809736">
     <w:abstractNumId w:val="3"/>
@@ -12812,13 +13405,13 @@
     <w:abstractNumId w:val="14"/>
   </w:num>
   <w:num w:numId="23" w16cid:durableId="1887981706">
-    <w:abstractNumId w:val="28"/>
+    <w:abstractNumId w:val="29"/>
   </w:num>
   <w:num w:numId="24" w16cid:durableId="278223777">
-    <w:abstractNumId w:val="32"/>
+    <w:abstractNumId w:val="33"/>
   </w:num>
   <w:num w:numId="25" w16cid:durableId="930813585">
-    <w:abstractNumId w:val="29"/>
+    <w:abstractNumId w:val="30"/>
   </w:num>
   <w:num w:numId="26" w16cid:durableId="588999138">
     <w:abstractNumId w:val="13"/>
@@ -12827,34 +13420,34 @@
     <w:abstractNumId w:val="10"/>
   </w:num>
   <w:num w:numId="28" w16cid:durableId="2012095639">
-    <w:abstractNumId w:val="42"/>
+    <w:abstractNumId w:val="43"/>
   </w:num>
   <w:num w:numId="29" w16cid:durableId="1148787603">
-    <w:abstractNumId w:val="43"/>
+    <w:abstractNumId w:val="44"/>
   </w:num>
   <w:num w:numId="30" w16cid:durableId="1771120967">
     <w:abstractNumId w:val="2"/>
   </w:num>
   <w:num w:numId="31" w16cid:durableId="1965890183">
-    <w:abstractNumId w:val="30"/>
+    <w:abstractNumId w:val="31"/>
   </w:num>
   <w:num w:numId="32" w16cid:durableId="1137912048">
     <w:abstractNumId w:val="12"/>
   </w:num>
   <w:num w:numId="33" w16cid:durableId="1348563482">
-    <w:abstractNumId w:val="46"/>
+    <w:abstractNumId w:val="47"/>
   </w:num>
   <w:num w:numId="34" w16cid:durableId="1292397974">
-    <w:abstractNumId w:val="26"/>
+    <w:abstractNumId w:val="27"/>
   </w:num>
   <w:num w:numId="35" w16cid:durableId="1001087223">
-    <w:abstractNumId w:val="44"/>
+    <w:abstractNumId w:val="45"/>
   </w:num>
   <w:num w:numId="36" w16cid:durableId="1516385237">
     <w:abstractNumId w:val="11"/>
   </w:num>
   <w:num w:numId="37" w16cid:durableId="1763064264">
-    <w:abstractNumId w:val="22"/>
+    <w:abstractNumId w:val="23"/>
   </w:num>
   <w:num w:numId="38" w16cid:durableId="1941063806">
     <w:abstractNumId w:val="1"/>
@@ -12863,31 +13456,34 @@
     <w:abstractNumId w:val="15"/>
   </w:num>
   <w:num w:numId="40" w16cid:durableId="1043795817">
-    <w:abstractNumId w:val="25"/>
+    <w:abstractNumId w:val="26"/>
   </w:num>
   <w:num w:numId="41" w16cid:durableId="2038462626">
-    <w:abstractNumId w:val="39"/>
+    <w:abstractNumId w:val="40"/>
   </w:num>
   <w:num w:numId="42" w16cid:durableId="15734277">
     <w:abstractNumId w:val="16"/>
   </w:num>
   <w:num w:numId="43" w16cid:durableId="922640152">
-    <w:abstractNumId w:val="31"/>
+    <w:abstractNumId w:val="32"/>
   </w:num>
   <w:num w:numId="44" w16cid:durableId="310452203">
     <w:abstractNumId w:val="7"/>
   </w:num>
   <w:num w:numId="45" w16cid:durableId="728456368">
-    <w:abstractNumId w:val="41"/>
+    <w:abstractNumId w:val="42"/>
   </w:num>
   <w:num w:numId="46" w16cid:durableId="135148031">
-    <w:abstractNumId w:val="33"/>
+    <w:abstractNumId w:val="34"/>
   </w:num>
   <w:num w:numId="47" w16cid:durableId="1358696300">
-    <w:abstractNumId w:val="37"/>
+    <w:abstractNumId w:val="38"/>
   </w:num>
   <w:num w:numId="48" w16cid:durableId="851719759">
-    <w:abstractNumId w:val="23"/>
+    <w:abstractNumId w:val="24"/>
+  </w:num>
+  <w:num w:numId="49" w16cid:durableId="1398939408">
+    <w:abstractNumId w:val="21"/>
   </w:num>
 </w:numbering>
 </file>

</xml_diff>